<commit_message>
Bugfixes, translation adjustments, modify user-manual
</commit_message>
<xml_diff>
--- a/src/assets/report-template.docx
+++ b/src/assets/report-template.docx
@@ -14,7 +14,6 @@
         </w:rPr>
         <w:t>Автомат {#</w:t>
       </w:r>
-      <w:proofErr w:type="spellStart"/>
       <w:proofErr w:type="gramStart"/>
       <w:r>
         <w:rPr>
@@ -23,7 +22,6 @@
         </w:rPr>
         <w:t>isMiliFsm</w:t>
       </w:r>
-      <w:proofErr w:type="spellEnd"/>
       <w:r>
         <w:rPr>
           <w:rFonts w:ascii="Times New Roman" w:hAnsi="Times New Roman" w:cs="Times New Roman"/>
@@ -45,7 +43,6 @@
         </w:rPr>
         <w:t>{/</w:t>
       </w:r>
-      <w:proofErr w:type="spellStart"/>
       <w:r>
         <w:rPr>
           <w:rFonts w:ascii="Times New Roman" w:hAnsi="Times New Roman" w:cs="Times New Roman"/>
@@ -53,14 +50,12 @@
         </w:rPr>
         <w:t>isMiliFsm</w:t>
       </w:r>
-      <w:proofErr w:type="spellEnd"/>
       <w:r>
         <w:rPr>
           <w:rFonts w:ascii="Times New Roman" w:hAnsi="Times New Roman" w:cs="Times New Roman"/>
         </w:rPr>
         <w:t>}{^</w:t>
       </w:r>
-      <w:proofErr w:type="spellStart"/>
       <w:r>
         <w:rPr>
           <w:rFonts w:ascii="Times New Roman" w:hAnsi="Times New Roman" w:cs="Times New Roman"/>
@@ -68,7 +63,6 @@
         </w:rPr>
         <w:t>isMiliFsm</w:t>
       </w:r>
-      <w:proofErr w:type="spellEnd"/>
       <w:r>
         <w:rPr>
           <w:rFonts w:ascii="Times New Roman" w:hAnsi="Times New Roman" w:cs="Times New Roman"/>
@@ -89,7 +83,6 @@
         </w:rPr>
         <w:t>{/</w:t>
       </w:r>
-      <w:proofErr w:type="spellStart"/>
       <w:r>
         <w:rPr>
           <w:rFonts w:ascii="Times New Roman" w:hAnsi="Times New Roman" w:cs="Times New Roman"/>
@@ -97,7 +90,6 @@
         </w:rPr>
         <w:t>isMiliFsm</w:t>
       </w:r>
-      <w:proofErr w:type="spellEnd"/>
       <w:r>
         <w:rPr>
           <w:rFonts w:ascii="Times New Roman" w:hAnsi="Times New Roman" w:cs="Times New Roman"/>
@@ -125,18 +117,176 @@
           <w:rFonts w:ascii="Times New Roman" w:hAnsi="Times New Roman" w:cs="Times New Roman"/>
           <w:lang w:val="en-US"/>
         </w:rPr>
+        <w:t>{#isUnitaryAlgorithm}</w:t>
+      </w:r>
+      <w:r>
+        <w:rPr>
+          <w:rFonts w:ascii="Times New Roman" w:hAnsi="Times New Roman" w:cs="Times New Roman"/>
+          <w:lang w:val="ru-RU"/>
+        </w:rPr>
+        <w:t>Унитарный</w:t>
+      </w:r>
+      <w:r>
+        <w:rPr>
+          <w:rFonts w:ascii="Times New Roman" w:hAnsi="Times New Roman" w:cs="Times New Roman"/>
+          <w:lang w:val="en-US"/>
+        </w:rPr>
+        <w:t xml:space="preserve"> </w:t>
+      </w:r>
+      <w:r>
+        <w:rPr>
+          <w:rFonts w:ascii="Times New Roman" w:hAnsi="Times New Roman" w:cs="Times New Roman"/>
+          <w:lang w:val="ru-RU"/>
+        </w:rPr>
+        <w:t>способ</w:t>
+      </w:r>
+      <w:r>
+        <w:rPr>
+          <w:rFonts w:ascii="Times New Roman" w:hAnsi="Times New Roman" w:cs="Times New Roman"/>
+          <w:lang w:val="en-US"/>
+        </w:rPr>
+        <w:t xml:space="preserve"> </w:t>
+      </w:r>
+      <w:r>
+        <w:rPr>
+          <w:rFonts w:ascii="Times New Roman" w:hAnsi="Times New Roman" w:cs="Times New Roman"/>
+          <w:lang w:val="ru-RU"/>
+        </w:rPr>
+        <w:t>кодирования</w:t>
+      </w:r>
+      <w:r>
+        <w:rPr>
+          <w:rFonts w:ascii="Times New Roman" w:hAnsi="Times New Roman" w:cs="Times New Roman"/>
+          <w:lang w:val="en-US"/>
+        </w:rPr>
+        <w:t xml:space="preserve"> {/}{#isFrequencyAlgorithm}</w:t>
+      </w:r>
+      <w:r>
+        <w:rPr>
+          <w:rFonts w:ascii="Times New Roman" w:hAnsi="Times New Roman" w:cs="Times New Roman"/>
+          <w:lang w:val="ru-RU"/>
+        </w:rPr>
+        <w:t>Частотный</w:t>
+      </w:r>
+      <w:r>
+        <w:rPr>
+          <w:rFonts w:ascii="Times New Roman" w:hAnsi="Times New Roman" w:cs="Times New Roman"/>
+          <w:lang w:val="en-US"/>
+        </w:rPr>
+        <w:t xml:space="preserve"> </w:t>
+      </w:r>
+      <w:r>
+        <w:rPr>
+          <w:rFonts w:ascii="Times New Roman" w:hAnsi="Times New Roman" w:cs="Times New Roman"/>
+          <w:lang w:val="ru-RU"/>
+        </w:rPr>
+        <w:t>алгоритм</w:t>
+      </w:r>
+      <w:r>
+        <w:rPr>
+          <w:rFonts w:ascii="Times New Roman" w:hAnsi="Times New Roman" w:cs="Times New Roman"/>
+          <w:lang w:val="en-US"/>
+        </w:rPr>
+        <w:t xml:space="preserve"> </w:t>
+      </w:r>
+      <w:r>
+        <w:rPr>
+          <w:rFonts w:ascii="Times New Roman" w:hAnsi="Times New Roman" w:cs="Times New Roman"/>
+          <w:lang w:val="ru-RU"/>
+        </w:rPr>
+        <w:t>кодирования</w:t>
+      </w:r>
+      <w:r>
+        <w:rPr>
+          <w:rFonts w:ascii="Times New Roman" w:hAnsi="Times New Roman" w:cs="Times New Roman"/>
+          <w:lang w:val="en-US"/>
+        </w:rPr>
+        <w:t xml:space="preserve"> {/}{#isNStateAlgorithm}</w:t>
+      </w:r>
+      <w:r>
+        <w:rPr>
+          <w:rFonts w:ascii="Times New Roman" w:hAnsi="Times New Roman" w:cs="Times New Roman"/>
+          <w:lang w:val="ru-RU"/>
+        </w:rPr>
+        <w:t>Способ</w:t>
+      </w:r>
+      <w:r>
+        <w:rPr>
+          <w:rFonts w:ascii="Times New Roman" w:hAnsi="Times New Roman" w:cs="Times New Roman"/>
+          <w:lang w:val="en-US"/>
+        </w:rPr>
+        <w:t xml:space="preserve"> </w:t>
+      </w:r>
+      <w:r>
+        <w:rPr>
+          <w:rFonts w:ascii="Times New Roman" w:hAnsi="Times New Roman" w:cs="Times New Roman"/>
+          <w:lang w:val="ru-RU"/>
+        </w:rPr>
+        <w:t>кодирования</w:t>
+      </w:r>
+      <w:r>
+        <w:rPr>
+          <w:rFonts w:ascii="Times New Roman" w:hAnsi="Times New Roman" w:cs="Times New Roman"/>
+          <w:lang w:val="en-US"/>
+        </w:rPr>
+        <w:t xml:space="preserve"> </w:t>
+      </w:r>
+      <w:r>
+        <w:rPr>
+          <w:rFonts w:ascii="Times New Roman" w:hAnsi="Times New Roman" w:cs="Times New Roman"/>
+          <w:lang w:val="ru-RU"/>
+        </w:rPr>
+        <w:t>по</w:t>
+      </w:r>
+      <w:r>
+        <w:rPr>
+          <w:rFonts w:ascii="Times New Roman" w:hAnsi="Times New Roman" w:cs="Times New Roman"/>
+          <w:lang w:val="en-US"/>
+        </w:rPr>
+        <w:t xml:space="preserve"> </w:t>
+      </w:r>
+      <w:r>
+        <w:rPr>
+          <w:rFonts w:ascii="Times New Roman" w:hAnsi="Times New Roman" w:cs="Times New Roman"/>
+          <w:lang w:val="ru-RU"/>
+        </w:rPr>
+        <w:t>номеру</w:t>
+      </w:r>
+      <w:r>
+        <w:rPr>
+          <w:rFonts w:ascii="Times New Roman" w:hAnsi="Times New Roman" w:cs="Times New Roman"/>
+          <w:lang w:val="en-US"/>
+        </w:rPr>
+        <w:t xml:space="preserve"> </w:t>
+      </w:r>
+      <w:r>
+        <w:rPr>
+          <w:rFonts w:ascii="Times New Roman" w:hAnsi="Times New Roman" w:cs="Times New Roman"/>
+          <w:lang w:val="ru-RU"/>
+        </w:rPr>
+        <w:t>состояния</w:t>
+      </w:r>
+      <w:r>
+        <w:rPr>
+          <w:rFonts w:ascii="Times New Roman" w:hAnsi="Times New Roman" w:cs="Times New Roman"/>
+          <w:lang w:val="en-US"/>
+        </w:rPr>
+        <w:t>{/}</w:t>
+      </w:r>
+      <w:r>
+        <w:rPr>
+          <w:rFonts w:ascii="Times New Roman" w:hAnsi="Times New Roman" w:cs="Times New Roman"/>
+          <w:lang w:val="en-US"/>
+        </w:rPr>
         <w:t>{#</w:t>
       </w:r>
-      <w:proofErr w:type="spellStart"/>
-      <w:proofErr w:type="gramStart"/>
-      <w:r>
-        <w:rPr>
-          <w:rFonts w:ascii="Times New Roman" w:hAnsi="Times New Roman" w:cs="Times New Roman"/>
-          <w:lang w:val="en-US"/>
-        </w:rPr>
-        <w:t>isUnitaryAlgorithm</w:t>
-      </w:r>
-      <w:proofErr w:type="spellEnd"/>
+      <w:r>
+        <w:rPr>
+          <w:rFonts w:ascii="Times New Roman" w:hAnsi="Times New Roman" w:cs="Times New Roman"/>
+          <w:lang w:val="en-US"/>
+        </w:rPr>
+        <w:t>isCanonicalAlgorithm</w:t>
+      </w:r>
       <w:r>
         <w:rPr>
           <w:rFonts w:ascii="Times New Roman" w:hAnsi="Times New Roman" w:cs="Times New Roman"/>
@@ -149,217 +299,7 @@
           <w:rFonts w:ascii="Times New Roman" w:hAnsi="Times New Roman" w:cs="Times New Roman"/>
           <w:lang w:val="ru-RU"/>
         </w:rPr>
-        <w:t>Унитарный</w:t>
-      </w:r>
-      <w:proofErr w:type="gramEnd"/>
-      <w:r>
-        <w:rPr>
-          <w:rFonts w:ascii="Times New Roman" w:hAnsi="Times New Roman" w:cs="Times New Roman"/>
-          <w:lang w:val="en-US"/>
-        </w:rPr>
-        <w:t xml:space="preserve"> </w:t>
-      </w:r>
-      <w:r>
-        <w:rPr>
-          <w:rFonts w:ascii="Times New Roman" w:hAnsi="Times New Roman" w:cs="Times New Roman"/>
-          <w:lang w:val="ru-RU"/>
-        </w:rPr>
-        <w:t>способ</w:t>
-      </w:r>
-      <w:r>
-        <w:rPr>
-          <w:rFonts w:ascii="Times New Roman" w:hAnsi="Times New Roman" w:cs="Times New Roman"/>
-          <w:lang w:val="en-US"/>
-        </w:rPr>
-        <w:t xml:space="preserve"> </w:t>
-      </w:r>
-      <w:r>
-        <w:rPr>
-          <w:rFonts w:ascii="Times New Roman" w:hAnsi="Times New Roman" w:cs="Times New Roman"/>
-          <w:lang w:val="ru-RU"/>
-        </w:rPr>
-        <w:t>кодирования</w:t>
-      </w:r>
-      <w:r>
-        <w:rPr>
-          <w:rFonts w:ascii="Times New Roman" w:hAnsi="Times New Roman" w:cs="Times New Roman"/>
-          <w:lang w:val="en-US"/>
-        </w:rPr>
-        <w:t xml:space="preserve"> {/}{#</w:t>
-      </w:r>
-      <w:proofErr w:type="spellStart"/>
-      <w:r>
-        <w:rPr>
-          <w:rFonts w:ascii="Times New Roman" w:hAnsi="Times New Roman" w:cs="Times New Roman"/>
-          <w:lang w:val="en-US"/>
-        </w:rPr>
-        <w:t>isFrequencyAlgorithm</w:t>
-      </w:r>
-      <w:proofErr w:type="spellEnd"/>
-      <w:r>
-        <w:rPr>
-          <w:rFonts w:ascii="Times New Roman" w:hAnsi="Times New Roman" w:cs="Times New Roman"/>
-          <w:lang w:val="en-US"/>
-        </w:rPr>
-        <w:t>}</w:t>
-      </w:r>
-      <w:r>
-        <w:rPr>
-          <w:rFonts w:ascii="Times New Roman" w:hAnsi="Times New Roman" w:cs="Times New Roman"/>
-          <w:lang w:val="ru-RU"/>
-        </w:rPr>
-        <w:t>Частотный</w:t>
-      </w:r>
-      <w:r>
-        <w:rPr>
-          <w:rFonts w:ascii="Times New Roman" w:hAnsi="Times New Roman" w:cs="Times New Roman"/>
-          <w:lang w:val="en-US"/>
-        </w:rPr>
-        <w:t xml:space="preserve"> </w:t>
-      </w:r>
-      <w:r>
-        <w:rPr>
-          <w:rFonts w:ascii="Times New Roman" w:hAnsi="Times New Roman" w:cs="Times New Roman"/>
-          <w:lang w:val="ru-RU"/>
-        </w:rPr>
-        <w:t>алгоритм</w:t>
-      </w:r>
-      <w:r>
-        <w:rPr>
-          <w:rFonts w:ascii="Times New Roman" w:hAnsi="Times New Roman" w:cs="Times New Roman"/>
-          <w:lang w:val="en-US"/>
-        </w:rPr>
-        <w:t xml:space="preserve"> </w:t>
-      </w:r>
-      <w:r>
-        <w:rPr>
-          <w:rFonts w:ascii="Times New Roman" w:hAnsi="Times New Roman" w:cs="Times New Roman"/>
-          <w:lang w:val="ru-RU"/>
-        </w:rPr>
-        <w:t>кодирования</w:t>
-      </w:r>
-      <w:r>
-        <w:rPr>
-          <w:rFonts w:ascii="Times New Roman" w:hAnsi="Times New Roman" w:cs="Times New Roman"/>
-          <w:lang w:val="en-US"/>
-        </w:rPr>
-        <w:t xml:space="preserve"> {/}{#</w:t>
-      </w:r>
-      <w:proofErr w:type="spellStart"/>
-      <w:r>
-        <w:rPr>
-          <w:rFonts w:ascii="Times New Roman" w:hAnsi="Times New Roman" w:cs="Times New Roman"/>
-          <w:lang w:val="en-US"/>
-        </w:rPr>
-        <w:t>isNStateAlgorithm</w:t>
-      </w:r>
-      <w:proofErr w:type="spellEnd"/>
-      <w:r>
-        <w:rPr>
-          <w:rFonts w:ascii="Times New Roman" w:hAnsi="Times New Roman" w:cs="Times New Roman"/>
-          <w:lang w:val="en-US"/>
-        </w:rPr>
-        <w:t>}</w:t>
-      </w:r>
-      <w:r>
-        <w:rPr>
-          <w:rFonts w:ascii="Times New Roman" w:hAnsi="Times New Roman" w:cs="Times New Roman"/>
-          <w:lang w:val="ru-RU"/>
-        </w:rPr>
-        <w:t>Способ</w:t>
-      </w:r>
-      <w:r>
-        <w:rPr>
-          <w:rFonts w:ascii="Times New Roman" w:hAnsi="Times New Roman" w:cs="Times New Roman"/>
-          <w:lang w:val="en-US"/>
-        </w:rPr>
-        <w:t xml:space="preserve"> </w:t>
-      </w:r>
-      <w:r>
-        <w:rPr>
-          <w:rFonts w:ascii="Times New Roman" w:hAnsi="Times New Roman" w:cs="Times New Roman"/>
-          <w:lang w:val="ru-RU"/>
-        </w:rPr>
-        <w:t>кодирования</w:t>
-      </w:r>
-      <w:r>
-        <w:rPr>
-          <w:rFonts w:ascii="Times New Roman" w:hAnsi="Times New Roman" w:cs="Times New Roman"/>
-          <w:lang w:val="en-US"/>
-        </w:rPr>
-        <w:t xml:space="preserve"> </w:t>
-      </w:r>
-      <w:r>
-        <w:rPr>
-          <w:rFonts w:ascii="Times New Roman" w:hAnsi="Times New Roman" w:cs="Times New Roman"/>
-          <w:lang w:val="ru-RU"/>
-        </w:rPr>
-        <w:t>по</w:t>
-      </w:r>
-      <w:r>
-        <w:rPr>
-          <w:rFonts w:ascii="Times New Roman" w:hAnsi="Times New Roman" w:cs="Times New Roman"/>
-          <w:lang w:val="en-US"/>
-        </w:rPr>
-        <w:t xml:space="preserve"> </w:t>
-      </w:r>
-      <w:r>
-        <w:rPr>
-          <w:rFonts w:ascii="Times New Roman" w:hAnsi="Times New Roman" w:cs="Times New Roman"/>
-          <w:lang w:val="ru-RU"/>
-        </w:rPr>
-        <w:t>номеру</w:t>
-      </w:r>
-      <w:r>
-        <w:rPr>
-          <w:rFonts w:ascii="Times New Roman" w:hAnsi="Times New Roman" w:cs="Times New Roman"/>
-          <w:lang w:val="en-US"/>
-        </w:rPr>
-        <w:t xml:space="preserve"> </w:t>
-      </w:r>
-      <w:r>
-        <w:rPr>
-          <w:rFonts w:ascii="Times New Roman" w:hAnsi="Times New Roman" w:cs="Times New Roman"/>
-          <w:lang w:val="ru-RU"/>
-        </w:rPr>
-        <w:t>состояния</w:t>
-      </w:r>
-      <w:r>
-        <w:rPr>
-          <w:rFonts w:ascii="Times New Roman" w:hAnsi="Times New Roman" w:cs="Times New Roman"/>
-          <w:lang w:val="en-US"/>
-        </w:rPr>
-        <w:t>{/}</w:t>
-      </w:r>
-      <w:r>
-        <w:rPr>
-          <w:rFonts w:ascii="Times New Roman" w:hAnsi="Times New Roman" w:cs="Times New Roman"/>
-          <w:lang w:val="en-US"/>
-        </w:rPr>
-        <w:t>{#</w:t>
-      </w:r>
-      <w:proofErr w:type="spellStart"/>
-      <w:r>
-        <w:rPr>
-          <w:rFonts w:ascii="Times New Roman" w:hAnsi="Times New Roman" w:cs="Times New Roman"/>
-          <w:lang w:val="en-US"/>
-        </w:rPr>
-        <w:t>isCanonicalAlgorithm</w:t>
-      </w:r>
-      <w:proofErr w:type="spellEnd"/>
-      <w:r>
-        <w:rPr>
-          <w:rFonts w:ascii="Times New Roman" w:hAnsi="Times New Roman" w:cs="Times New Roman"/>
-          <w:lang w:val="en-US"/>
-        </w:rPr>
-        <w:t>}</w:t>
-      </w:r>
-      <w:r>
-        <w:rPr>
-          <w:rFonts w:ascii="Times New Roman" w:hAnsi="Times New Roman" w:cs="Times New Roman"/>
-          <w:lang w:val="ru-RU"/>
-        </w:rPr>
-        <w:t>Канонический</w:t>
+        <w:t>Эвристический</w:t>
       </w:r>
       <w:r>
         <w:rPr>
@@ -946,35 +886,19 @@
               </w:rPr>
               <w:t>{#</w:t>
             </w:r>
-            <w:proofErr w:type="spellStart"/>
             <w:proofErr w:type="gramStart"/>
             <w:r>
               <w:rPr>
                 <w:rFonts w:ascii="Times New Roman" w:hAnsi="Times New Roman" w:cs="Times New Roman"/>
               </w:rPr>
-              <w:t>tableData</w:t>
-            </w:r>
-            <w:proofErr w:type="spellEnd"/>
-            <w:r>
-              <w:rPr>
-                <w:rFonts w:ascii="Times New Roman" w:hAnsi="Times New Roman" w:cs="Times New Roman"/>
-              </w:rPr>
-              <w:t>}{</w:t>
-            </w:r>
-            <w:proofErr w:type="spellStart"/>
+              <w:t>tableData}{</w:t>
+            </w:r>
             <w:proofErr w:type="gramEnd"/>
             <w:r>
               <w:rPr>
                 <w:rFonts w:ascii="Times New Roman" w:hAnsi="Times New Roman" w:cs="Times New Roman"/>
               </w:rPr>
-              <w:t>id</w:t>
-            </w:r>
-            <w:proofErr w:type="spellEnd"/>
-            <w:r>
-              <w:rPr>
-                <w:rFonts w:ascii="Times New Roman" w:hAnsi="Times New Roman" w:cs="Times New Roman"/>
-              </w:rPr>
-              <w:t>}</w:t>
+              <w:t>id}</w:t>
             </w:r>
           </w:p>
         </w:tc>
@@ -1040,7 +964,6 @@
                       </w:rPr>
                       <m:t>{</m:t>
                     </m:r>
-                    <w:proofErr w:type="spellStart"/>
                     <m:r>
                       <m:rPr>
                         <m:nor/>
@@ -1052,7 +975,6 @@
                       </w:rPr>
                       <m:t>srcStateIndex</m:t>
                     </m:r>
-                    <w:proofErr w:type="spellEnd"/>
                     <m:r>
                       <m:rPr>
                         <m:nor/>
@@ -1103,7 +1025,6 @@
               </w:rPr>
               <w:t>{</w:t>
             </w:r>
-            <w:proofErr w:type="spellStart"/>
             <w:r>
               <w:rPr>
                 <w:rFonts w:ascii="Times New Roman" w:hAnsi="Times New Roman" w:cs="Times New Roman"/>
@@ -1111,7 +1032,6 @@
               </w:rPr>
               <w:t>srcStateCode</w:t>
             </w:r>
-            <w:proofErr w:type="spellEnd"/>
             <w:r>
               <w:rPr>
                 <w:rFonts w:ascii="Times New Roman" w:hAnsi="Times New Roman" w:cs="Times New Roman"/>
@@ -1192,35 +1112,7 @@
                         <w:bCs w:val="0"/>
                         <w:iCs/>
                       </w:rPr>
-                      <m:t>{</m:t>
-                    </m:r>
-                    <w:proofErr w:type="spellStart"/>
-                    <m:r>
-                      <m:rPr>
-                        <m:nor/>
-                      </m:rPr>
-                      <w:rPr>
-                        <w:rStyle w:val="Strong"/>
-                        <w:rFonts w:ascii="Times New Roman" w:hAnsi="Times New Roman" w:cs="Times New Roman"/>
-                        <w:b w:val="0"/>
-                        <w:bCs w:val="0"/>
-                        <w:iCs/>
-                      </w:rPr>
-                      <m:t>distStateIndex</m:t>
-                    </m:r>
-                    <w:proofErr w:type="spellEnd"/>
-                    <m:r>
-                      <m:rPr>
-                        <m:nor/>
-                      </m:rPr>
-                      <w:rPr>
-                        <w:rStyle w:val="Strong"/>
-                        <w:rFonts w:ascii="Times New Roman" w:hAnsi="Times New Roman" w:cs="Times New Roman"/>
-                        <w:b w:val="0"/>
-                        <w:bCs w:val="0"/>
-                        <w:iCs/>
-                      </w:rPr>
-                      <m:t>}</m:t>
+                      <m:t>{distStateIndex}</m:t>
                     </m:r>
                   </m:sub>
                 </m:sSub>
@@ -1268,14 +1160,12 @@
               </w:rPr>
               <w:t>d</w:t>
             </w:r>
-            <w:proofErr w:type="spellStart"/>
             <w:r>
               <w:rPr>
                 <w:rFonts w:ascii="Times New Roman" w:hAnsi="Times New Roman" w:cs="Times New Roman"/>
               </w:rPr>
               <w:t>istState</w:t>
             </w:r>
-            <w:proofErr w:type="spellEnd"/>
             <w:r>
               <w:rPr>
                 <w:rFonts w:ascii="Times New Roman" w:hAnsi="Times New Roman" w:cs="Times New Roman"/>
@@ -1534,7 +1424,6 @@
               </w:rPr>
               <w:t>{/}{/</w:t>
             </w:r>
-            <w:proofErr w:type="spellStart"/>
             <w:r>
               <w:rPr>
                 <w:rFonts w:ascii="Times New Roman" w:hAnsi="Times New Roman" w:cs="Times New Roman"/>
@@ -1543,7 +1432,6 @@
               </w:rPr>
               <w:t>conditionalSignals</w:t>
             </w:r>
-            <w:proofErr w:type="spellEnd"/>
             <w:r>
               <w:rPr>
                 <w:rFonts w:ascii="Times New Roman" w:hAnsi="Times New Roman" w:cs="Times New Roman"/>
@@ -1558,7 +1446,6 @@
               </w:rPr>
               <w:t>/</w:t>
             </w:r>
-            <w:proofErr w:type="spellStart"/>
             <w:r>
               <w:rPr>
                 <w:rFonts w:ascii="Times New Roman" w:hAnsi="Times New Roman" w:cs="Times New Roman"/>
@@ -1566,7 +1453,6 @@
               </w:rPr>
               <w:t>unconditionalTransition</w:t>
             </w:r>
-            <w:proofErr w:type="spellEnd"/>
             <w:r>
               <w:rPr>
                 <w:rFonts w:ascii="Times New Roman" w:hAnsi="Times New Roman" w:cs="Times New Roman"/>
@@ -1602,7 +1488,6 @@
               </w:rPr>
               <w:t>{#</w:t>
             </w:r>
-            <w:proofErr w:type="spellStart"/>
             <w:r>
               <w:rPr>
                 <w:rFonts w:ascii="Times New Roman" w:hAnsi="Times New Roman" w:cs="Times New Roman"/>
@@ -1615,15 +1500,7 @@
                 <w:rFonts w:ascii="Times New Roman" w:hAnsi="Times New Roman" w:cs="Times New Roman"/>
                 <w:lang w:val="en-US"/>
               </w:rPr>
-              <w:t>.length</w:t>
-            </w:r>
-            <w:proofErr w:type="spellEnd"/>
-            <w:r>
-              <w:rPr>
-                <w:rFonts w:ascii="Times New Roman" w:hAnsi="Times New Roman" w:cs="Times New Roman"/>
-                <w:lang w:val="en-US"/>
-              </w:rPr>
-              <w:t xml:space="preserve"> &lt; 1}-{</w:t>
+              <w:t>.length &lt; 1}-{</w:t>
             </w:r>
             <w:proofErr w:type="gramStart"/>
             <w:r>
@@ -1648,7 +1525,6 @@
               </w:rPr>
               <w:t>#</w:t>
             </w:r>
-            <w:proofErr w:type="spellStart"/>
             <w:r>
               <w:rPr>
                 <w:rFonts w:ascii="Times New Roman" w:hAnsi="Times New Roman" w:cs="Times New Roman"/>
@@ -1656,7 +1532,6 @@
               </w:rPr>
               <w:t>outputSignalsIndexes</w:t>
             </w:r>
-            <w:proofErr w:type="spellEnd"/>
             <w:r>
               <w:rPr>
                 <w:rFonts w:ascii="Times New Roman" w:hAnsi="Times New Roman" w:cs="Times New Roman"/>
@@ -1716,7 +1591,6 @@
               </w:rPr>
               <w:t>^</w:t>
             </w:r>
-            <w:proofErr w:type="spellStart"/>
             <w:r>
               <w:rPr>
                 <w:rFonts w:ascii="Times New Roman" w:hAnsi="Times New Roman" w:cs="Times New Roman"/>
@@ -1738,7 +1612,6 @@
               </w:rPr>
               <w:t>m</w:t>
             </w:r>
-            <w:proofErr w:type="spellEnd"/>
             <w:r>
               <w:rPr>
                 <w:rFonts w:ascii="Times New Roman" w:hAnsi="Times New Roman" w:cs="Times New Roman"/>
@@ -1760,7 +1633,6 @@
               </w:rPr>
               <w:t>{/}{/</w:t>
             </w:r>
-            <w:proofErr w:type="spellStart"/>
             <w:r>
               <w:rPr>
                 <w:rFonts w:ascii="Times New Roman" w:hAnsi="Times New Roman" w:cs="Times New Roman"/>
@@ -1768,7 +1640,6 @@
               </w:rPr>
               <w:t>outputSignalsIndexes</w:t>
             </w:r>
-            <w:proofErr w:type="spellEnd"/>
             <w:r>
               <w:rPr>
                 <w:rFonts w:ascii="Times New Roman" w:hAnsi="Times New Roman" w:cs="Times New Roman"/>
@@ -1811,33 +1682,17 @@
               </w:rPr>
               <w:t>{</w:t>
             </w:r>
-            <w:proofErr w:type="spellStart"/>
             <w:r>
               <w:rPr>
                 <w:rFonts w:ascii="Times New Roman" w:hAnsi="Times New Roman" w:cs="Times New Roman"/>
               </w:rPr>
               <w:t>triggerExcitationSignals</w:t>
             </w:r>
-            <w:proofErr w:type="spellEnd"/>
-            <w:r>
-              <w:rPr>
-                <w:rFonts w:ascii="Times New Roman" w:hAnsi="Times New Roman" w:cs="Times New Roman"/>
-              </w:rPr>
-              <w:t>}{/</w:t>
-            </w:r>
-            <w:proofErr w:type="spellStart"/>
-            <w:r>
-              <w:rPr>
-                <w:rFonts w:ascii="Times New Roman" w:hAnsi="Times New Roman" w:cs="Times New Roman"/>
-              </w:rPr>
-              <w:t>tableData</w:t>
-            </w:r>
-            <w:proofErr w:type="spellEnd"/>
-            <w:r>
-              <w:rPr>
-                <w:rFonts w:ascii="Times New Roman" w:hAnsi="Times New Roman" w:cs="Times New Roman"/>
-              </w:rPr>
-              <w:t>}</w:t>
+            <w:r>
+              <w:rPr>
+                <w:rFonts w:ascii="Times New Roman" w:hAnsi="Times New Roman" w:cs="Times New Roman"/>
+              </w:rPr>
+              <w:t>}{/tableData}</w:t>
             </w:r>
           </w:p>
         </w:tc>
@@ -1873,21 +1728,7 @@
         <w:rPr>
           <w:rFonts w:ascii="Times New Roman" w:hAnsi="Times New Roman" w:cs="Times New Roman"/>
         </w:rPr>
-        <w:t>{#</w:t>
-      </w:r>
-      <w:proofErr w:type="spellStart"/>
-      <w:r>
-        <w:rPr>
-          <w:rFonts w:ascii="Times New Roman" w:hAnsi="Times New Roman" w:cs="Times New Roman"/>
-        </w:rPr>
-        <w:t>outputFunctions</w:t>
-      </w:r>
-      <w:proofErr w:type="spellEnd"/>
-      <w:r>
-        <w:rPr>
-          <w:rFonts w:ascii="Times New Roman" w:hAnsi="Times New Roman" w:cs="Times New Roman"/>
-        </w:rPr>
-        <w:t>}</w:t>
+        <w:t>{#outputFunctions}</w:t>
       </w:r>
     </w:p>
     <w:p>
@@ -1933,29 +1774,7 @@
                 <w:rFonts w:ascii="Times New Roman" w:hAnsi="Times New Roman" w:cs="Times New Roman"/>
                 <w:iCs/>
               </w:rPr>
-              <m:t>{</m:t>
-            </m:r>
-            <w:proofErr w:type="spellStart"/>
-            <m:r>
-              <m:rPr>
-                <m:nor/>
-              </m:rPr>
-              <w:rPr>
-                <w:rFonts w:ascii="Times New Roman" w:hAnsi="Times New Roman" w:cs="Times New Roman"/>
-                <w:iCs/>
-              </w:rPr>
-              <m:t>index</m:t>
-            </m:r>
-            <w:proofErr w:type="spellEnd"/>
-            <m:r>
-              <m:rPr>
-                <m:nor/>
-              </m:rPr>
-              <w:rPr>
-                <w:rFonts w:ascii="Times New Roman" w:hAnsi="Times New Roman" w:cs="Times New Roman"/>
-                <w:iCs/>
-              </w:rPr>
-              <m:t xml:space="preserve"> }</m:t>
+              <m:t>{index }</m:t>
             </m:r>
           </m:sub>
         </m:sSub>
@@ -1984,7 +1803,6 @@
         </w:rPr>
         <w:t>{#</w:t>
       </w:r>
-      <w:proofErr w:type="spellStart"/>
       <w:r>
         <w:rPr>
           <w:rFonts w:ascii="Times New Roman" w:hAnsi="Times New Roman" w:cs="Times New Roman"/>
@@ -1992,7 +1810,6 @@
         </w:rPr>
         <w:t>dnfEquation</w:t>
       </w:r>
-      <w:proofErr w:type="spellEnd"/>
       <w:r>
         <w:rPr>
           <w:rFonts w:ascii="Times New Roman" w:hAnsi="Times New Roman" w:cs="Times New Roman"/>
@@ -2301,7 +2118,6 @@
         </w:rPr>
         <w:t>{^</w:t>
       </w:r>
-      <w:proofErr w:type="spellStart"/>
       <w:r>
         <w:rPr>
           <w:rFonts w:ascii="Times New Roman" w:hAnsi="Times New Roman" w:cs="Times New Roman"/>
@@ -2309,7 +2125,6 @@
         </w:rPr>
         <w:t>isLastItem</w:t>
       </w:r>
-      <w:proofErr w:type="spellEnd"/>
       <w:r>
         <w:rPr>
           <w:rFonts w:ascii="Times New Roman" w:hAnsi="Times New Roman" w:cs="Times New Roman"/>
@@ -2340,7 +2155,6 @@
         </w:rPr>
         <w:t>{/</w:t>
       </w:r>
-      <w:proofErr w:type="spellStart"/>
       <w:r>
         <w:rPr>
           <w:rFonts w:ascii="Times New Roman" w:hAnsi="Times New Roman" w:cs="Times New Roman"/>
@@ -2348,7 +2162,6 @@
         </w:rPr>
         <w:t>isLastItem</w:t>
       </w:r>
-      <w:proofErr w:type="spellEnd"/>
       <w:r>
         <w:rPr>
           <w:rFonts w:ascii="Times New Roman" w:hAnsi="Times New Roman" w:cs="Times New Roman"/>
@@ -2361,7 +2174,6 @@
         </w:rPr>
         <w:t>{/</w:t>
       </w:r>
-      <w:proofErr w:type="spellStart"/>
       <w:r>
         <w:rPr>
           <w:rFonts w:ascii="Times New Roman" w:hAnsi="Times New Roman" w:cs="Times New Roman"/>
@@ -2369,7 +2181,6 @@
         </w:rPr>
         <w:t>dnfEquation</w:t>
       </w:r>
-      <w:proofErr w:type="spellEnd"/>
       <w:r>
         <w:rPr>
           <w:rFonts w:ascii="Times New Roman" w:hAnsi="Times New Roman" w:cs="Times New Roman"/>
@@ -2413,7 +2224,6 @@
         </w:rPr>
         <w:t>{#</w:t>
       </w:r>
-      <w:proofErr w:type="spellStart"/>
       <w:r>
         <w:rPr>
           <w:rFonts w:ascii="Times New Roman" w:hAnsi="Times New Roman" w:cs="Times New Roman"/>
@@ -2421,7 +2231,6 @@
         </w:rPr>
         <w:t>shefferEquation</w:t>
       </w:r>
-      <w:proofErr w:type="spellEnd"/>
       <w:r>
         <w:rPr>
           <w:rFonts w:ascii="Times New Roman" w:hAnsi="Times New Roman" w:cs="Times New Roman"/>
@@ -2498,7 +2307,6 @@
         </w:rPr>
         <w:t>{#</w:t>
       </w:r>
-      <w:proofErr w:type="spellStart"/>
       <w:r>
         <w:rPr>
           <w:rFonts w:ascii="Times New Roman" w:hAnsi="Times New Roman" w:cs="Times New Roman"/>
@@ -2506,7 +2314,6 @@
         </w:rPr>
         <w:t>isLogicalOperand</w:t>
       </w:r>
-      <w:proofErr w:type="spellEnd"/>
       <w:r>
         <w:rPr>
           <w:rFonts w:ascii="Times New Roman" w:hAnsi="Times New Roman" w:cs="Times New Roman"/>
@@ -2532,7 +2339,6 @@
         </w:rPr>
         <w:t>{/</w:t>
       </w:r>
-      <w:proofErr w:type="spellStart"/>
       <w:r>
         <w:rPr>
           <w:rFonts w:ascii="Times New Roman" w:hAnsi="Times New Roman" w:cs="Times New Roman"/>
@@ -2540,14 +2346,12 @@
         </w:rPr>
         <w:t>isLogicalOperand</w:t>
       </w:r>
-      <w:proofErr w:type="spellEnd"/>
       <w:r>
         <w:rPr>
           <w:rFonts w:ascii="Times New Roman" w:hAnsi="Times New Roman" w:cs="Times New Roman"/>
         </w:rPr>
         <w:t>}{^</w:t>
       </w:r>
-      <w:proofErr w:type="spellStart"/>
       <w:r>
         <w:rPr>
           <w:rFonts w:ascii="Times New Roman" w:hAnsi="Times New Roman" w:cs="Times New Roman"/>
@@ -2555,7 +2359,6 @@
         </w:rPr>
         <w:t>isLogicalOperand</w:t>
       </w:r>
-      <w:proofErr w:type="spellEnd"/>
       <w:r>
         <w:rPr>
           <w:rFonts w:ascii="Times New Roman" w:hAnsi="Times New Roman" w:cs="Times New Roman"/>
@@ -2795,7 +2598,6 @@
         </w:rPr>
         <w:t>}{/</w:t>
       </w:r>
-      <w:proofErr w:type="spellStart"/>
       <w:r>
         <w:rPr>
           <w:rFonts w:ascii="Times New Roman" w:hAnsi="Times New Roman" w:cs="Times New Roman"/>
@@ -2803,14 +2605,12 @@
         </w:rPr>
         <w:t>isLogicalOperand</w:t>
       </w:r>
-      <w:proofErr w:type="spellEnd"/>
       <w:r>
         <w:rPr>
           <w:rFonts w:ascii="Times New Roman" w:hAnsi="Times New Roman" w:cs="Times New Roman"/>
         </w:rPr>
         <w:t>}{^</w:t>
       </w:r>
-      <w:proofErr w:type="spellStart"/>
       <w:r>
         <w:rPr>
           <w:rFonts w:ascii="Times New Roman" w:hAnsi="Times New Roman" w:cs="Times New Roman"/>
@@ -2818,7 +2618,6 @@
         </w:rPr>
         <w:t>isLastItem</w:t>
       </w:r>
-      <w:proofErr w:type="spellEnd"/>
       <w:r>
         <w:rPr>
           <w:rFonts w:ascii="Times New Roman" w:hAnsi="Times New Roman" w:cs="Times New Roman"/>
@@ -2837,7 +2636,7 @@
         </w:rPr>
         <w:t>{/</w:t>
       </w:r>
-      <w:proofErr w:type="spellStart"/>
+      <w:proofErr w:type="gramStart"/>
       <w:r>
         <w:rPr>
           <w:rFonts w:ascii="Times New Roman" w:hAnsi="Times New Roman" w:cs="Times New Roman"/>
@@ -2845,7 +2644,6 @@
         </w:rPr>
         <w:t>isLastItem</w:t>
       </w:r>
-      <w:proofErr w:type="spellEnd"/>
       <w:r>
         <w:rPr>
           <w:rFonts w:ascii="Times New Roman" w:hAnsi="Times New Roman" w:cs="Times New Roman"/>
@@ -2856,7 +2654,14 @@
         <w:rPr>
           <w:rFonts w:ascii="Times New Roman" w:hAnsi="Times New Roman" w:cs="Times New Roman"/>
         </w:rPr>
-        <w:t>{/</w:t>
+        <w:t>{</w:t>
+      </w:r>
+      <w:proofErr w:type="gramEnd"/>
+      <w:r>
+        <w:rPr>
+          <w:rFonts w:ascii="Times New Roman" w:hAnsi="Times New Roman" w:cs="Times New Roman"/>
+        </w:rPr>
+        <w:t>/</w:t>
       </w:r>
       <w:r>
         <w:rPr>
@@ -2909,7 +2714,6 @@
         </w:rPr>
         <w:t>}{^</w:t>
       </w:r>
-      <w:proofErr w:type="spellStart"/>
       <w:r>
         <w:rPr>
           <w:rFonts w:ascii="Times New Roman" w:hAnsi="Times New Roman" w:cs="Times New Roman"/>
@@ -2917,15 +2721,12 @@
         </w:rPr>
         <w:t>isLastItem</w:t>
       </w:r>
-      <w:proofErr w:type="spellEnd"/>
       <w:r>
         <w:rPr>
           <w:rFonts w:ascii="Times New Roman" w:hAnsi="Times New Roman" w:cs="Times New Roman"/>
         </w:rPr>
         <w:t>} | {/</w:t>
       </w:r>
-      <w:proofErr w:type="spellStart"/>
-      <w:proofErr w:type="gramStart"/>
       <w:r>
         <w:rPr>
           <w:rFonts w:ascii="Times New Roman" w:hAnsi="Times New Roman" w:cs="Times New Roman"/>
@@ -2933,21 +2734,12 @@
         </w:rPr>
         <w:t>isLastItem</w:t>
       </w:r>
-      <w:proofErr w:type="spellEnd"/>
-      <w:r>
-        <w:rPr>
-          <w:rFonts w:ascii="Times New Roman" w:hAnsi="Times New Roman" w:cs="Times New Roman"/>
-        </w:rPr>
-        <w:t>}{</w:t>
-      </w:r>
-      <w:proofErr w:type="gramEnd"/>
-      <w:r>
-        <w:rPr>
-          <w:rFonts w:ascii="Times New Roman" w:hAnsi="Times New Roman" w:cs="Times New Roman"/>
-        </w:rPr>
-        <w:t>/</w:t>
-      </w:r>
-      <w:proofErr w:type="spellStart"/>
+      <w:r>
+        <w:rPr>
+          <w:rFonts w:ascii="Times New Roman" w:hAnsi="Times New Roman" w:cs="Times New Roman"/>
+        </w:rPr>
+        <w:t>}{/</w:t>
+      </w:r>
       <w:r>
         <w:rPr>
           <w:rFonts w:ascii="Times New Roman" w:hAnsi="Times New Roman" w:cs="Times New Roman"/>
@@ -2955,7 +2747,6 @@
         </w:rPr>
         <w:t>shefferEquation</w:t>
       </w:r>
-      <w:proofErr w:type="spellEnd"/>
       <w:r>
         <w:rPr>
           <w:rFonts w:ascii="Times New Roman" w:hAnsi="Times New Roman" w:cs="Times New Roman"/>
@@ -2986,21 +2777,7 @@
         <w:rPr>
           <w:rFonts w:ascii="Times New Roman" w:hAnsi="Times New Roman" w:cs="Times New Roman"/>
         </w:rPr>
-        <w:t>{/</w:t>
-      </w:r>
-      <w:proofErr w:type="spellStart"/>
-      <w:r>
-        <w:rPr>
-          <w:rFonts w:ascii="Times New Roman" w:hAnsi="Times New Roman" w:cs="Times New Roman"/>
-        </w:rPr>
-        <w:t>outputFunctions</w:t>
-      </w:r>
-      <w:proofErr w:type="spellEnd"/>
-      <w:r>
-        <w:rPr>
-          <w:rFonts w:ascii="Times New Roman" w:hAnsi="Times New Roman" w:cs="Times New Roman"/>
-        </w:rPr>
-        <w:t>}</w:t>
+        <w:t>{/outputFunctions}</w:t>
       </w:r>
     </w:p>
     <w:p>
@@ -3035,7 +2812,6 @@
         </w:rPr>
         <w:t>{#</w:t>
       </w:r>
-      <w:proofErr w:type="spellStart"/>
       <w:r>
         <w:rPr>
           <w:rFonts w:ascii="Times New Roman" w:hAnsi="Times New Roman" w:cs="Times New Roman"/>
@@ -3043,7 +2819,6 @@
         </w:rPr>
         <w:t>excitationFunctions</w:t>
       </w:r>
-      <w:proofErr w:type="spellEnd"/>
       <w:r>
         <w:rPr>
           <w:rFonts w:ascii="Times New Roman" w:hAnsi="Times New Roman" w:cs="Times New Roman"/>
@@ -3116,7 +2891,6 @@
               </w:rPr>
               <m:t>{/}{#</m:t>
             </m:r>
-            <w:proofErr w:type="spellStart"/>
             <m:r>
               <m:rPr>
                 <m:nor/>
@@ -3128,7 +2902,6 @@
               </w:rPr>
               <m:t>isTTrigger</m:t>
             </m:r>
-            <w:proofErr w:type="spellEnd"/>
             <m:r>
               <m:rPr>
                 <m:nor/>
@@ -3160,7 +2933,6 @@
               </w:rPr>
               <m:t>{/}{#</m:t>
             </m:r>
-            <w:proofErr w:type="spellStart"/>
             <m:r>
               <m:rPr>
                 <m:nor/>
@@ -3172,7 +2944,6 @@
               </w:rPr>
               <m:t>isNotTTrigger</m:t>
             </m:r>
-            <w:proofErr w:type="spellEnd"/>
             <m:r>
               <m:rPr>
                 <m:nor/>
@@ -3214,29 +2985,7 @@
                 <w:rFonts w:ascii="Times New Roman" w:hAnsi="Times New Roman" w:cs="Times New Roman"/>
                 <w:iCs/>
               </w:rPr>
-              <m:t>{</m:t>
-            </m:r>
-            <w:proofErr w:type="spellStart"/>
-            <m:r>
-              <m:rPr>
-                <m:nor/>
-              </m:rPr>
-              <w:rPr>
-                <w:rFonts w:ascii="Times New Roman" w:hAnsi="Times New Roman" w:cs="Times New Roman"/>
-                <w:iCs/>
-              </w:rPr>
-              <m:t>index</m:t>
-            </m:r>
-            <w:proofErr w:type="spellEnd"/>
-            <m:r>
-              <m:rPr>
-                <m:nor/>
-              </m:rPr>
-              <w:rPr>
-                <w:rFonts w:ascii="Times New Roman" w:hAnsi="Times New Roman" w:cs="Times New Roman"/>
-                <w:iCs/>
-              </w:rPr>
-              <m:t>}</m:t>
+              <m:t>{index}</m:t>
             </m:r>
           </m:sub>
         </m:sSub>
@@ -3247,7 +2996,6 @@
         </w:rPr>
         <w:t xml:space="preserve"> = {#</w:t>
       </w:r>
-      <w:proofErr w:type="spellStart"/>
       <w:r>
         <w:rPr>
           <w:rFonts w:ascii="Times New Roman" w:hAnsi="Times New Roman" w:cs="Times New Roman"/>
@@ -3255,7 +3003,6 @@
         </w:rPr>
         <w:t>dnfEquation</w:t>
       </w:r>
-      <w:proofErr w:type="spellEnd"/>
       <w:r>
         <w:rPr>
           <w:rFonts w:ascii="Times New Roman" w:hAnsi="Times New Roman" w:cs="Times New Roman"/>
@@ -3534,7 +3281,6 @@
         </w:rPr>
         <w:t>}{^</w:t>
       </w:r>
-      <w:proofErr w:type="spellStart"/>
       <w:r>
         <w:rPr>
           <w:rFonts w:ascii="Times New Roman" w:hAnsi="Times New Roman" w:cs="Times New Roman"/>
@@ -3542,7 +3288,6 @@
         </w:rPr>
         <w:t>isLastItem</w:t>
       </w:r>
-      <w:proofErr w:type="spellEnd"/>
       <w:r>
         <w:rPr>
           <w:rFonts w:ascii="Times New Roman" w:hAnsi="Times New Roman" w:cs="Times New Roman"/>
@@ -3561,7 +3306,6 @@
         </w:rPr>
         <w:t xml:space="preserve"> {/</w:t>
       </w:r>
-      <w:proofErr w:type="spellStart"/>
       <w:r>
         <w:rPr>
           <w:rFonts w:ascii="Times New Roman" w:hAnsi="Times New Roman" w:cs="Times New Roman"/>
@@ -3569,14 +3313,12 @@
         </w:rPr>
         <w:t>isLastItem</w:t>
       </w:r>
-      <w:proofErr w:type="spellEnd"/>
       <w:r>
         <w:rPr>
           <w:rFonts w:ascii="Times New Roman" w:hAnsi="Times New Roman" w:cs="Times New Roman"/>
         </w:rPr>
         <w:t>}{/</w:t>
       </w:r>
-      <w:proofErr w:type="spellStart"/>
       <w:r>
         <w:rPr>
           <w:rFonts w:ascii="Times New Roman" w:hAnsi="Times New Roman" w:cs="Times New Roman"/>
@@ -3584,7 +3326,6 @@
         </w:rPr>
         <w:t>dnfEquation</w:t>
       </w:r>
-      <w:proofErr w:type="spellEnd"/>
       <w:r>
         <w:rPr>
           <w:rFonts w:ascii="Times New Roman" w:hAnsi="Times New Roman" w:cs="Times New Roman"/>
@@ -3604,7 +3345,6 @@
         </w:rPr>
         <w:t>} = {#</w:t>
       </w:r>
-      <w:proofErr w:type="spellStart"/>
       <w:r>
         <w:rPr>
           <w:rFonts w:ascii="Times New Roman" w:hAnsi="Times New Roman" w:cs="Times New Roman"/>
@@ -3612,7 +3352,6 @@
         </w:rPr>
         <w:t>shefferEquation</w:t>
       </w:r>
-      <w:proofErr w:type="spellEnd"/>
       <w:r>
         <w:rPr>
           <w:rFonts w:ascii="Times New Roman" w:hAnsi="Times New Roman" w:cs="Times New Roman"/>
@@ -3671,7 +3410,6 @@
         </w:rPr>
         <w:t>}{#</w:t>
       </w:r>
-      <w:proofErr w:type="spellStart"/>
       <w:r>
         <w:rPr>
           <w:rFonts w:ascii="Times New Roman" w:hAnsi="Times New Roman" w:cs="Times New Roman"/>
@@ -3679,7 +3417,6 @@
         </w:rPr>
         <w:t>isLogicalOperand</w:t>
       </w:r>
-      <w:proofErr w:type="spellEnd"/>
       <w:r>
         <w:rPr>
           <w:rFonts w:ascii="Times New Roman" w:hAnsi="Times New Roman" w:cs="Times New Roman"/>
@@ -3699,31 +3436,19 @@
         </w:rPr>
         <w:t>}{/</w:t>
       </w:r>
-      <w:proofErr w:type="spellStart"/>
-      <w:r>
-        <w:rPr>
-          <w:rFonts w:ascii="Times New Roman" w:hAnsi="Times New Roman" w:cs="Times New Roman"/>
-          <w:lang w:val="en-US"/>
-        </w:rPr>
-        <w:t>isLo</w:t>
-      </w:r>
-      <w:bookmarkStart w:id="0" w:name="_GoBack"/>
-      <w:bookmarkEnd w:id="0"/>
-      <w:r>
-        <w:rPr>
-          <w:rFonts w:ascii="Times New Roman" w:hAnsi="Times New Roman" w:cs="Times New Roman"/>
-          <w:lang w:val="en-US"/>
-        </w:rPr>
-        <w:t>gicalOperand</w:t>
-      </w:r>
-      <w:proofErr w:type="spellEnd"/>
+      <w:r>
+        <w:rPr>
+          <w:rFonts w:ascii="Times New Roman" w:hAnsi="Times New Roman" w:cs="Times New Roman"/>
+          <w:lang w:val="en-US"/>
+        </w:rPr>
+        <w:t>isLogicalOperand</w:t>
+      </w:r>
       <w:r>
         <w:rPr>
           <w:rFonts w:ascii="Times New Roman" w:hAnsi="Times New Roman" w:cs="Times New Roman"/>
         </w:rPr>
         <w:t>}{^</w:t>
       </w:r>
-      <w:proofErr w:type="spellStart"/>
       <w:r>
         <w:rPr>
           <w:rFonts w:ascii="Times New Roman" w:hAnsi="Times New Roman" w:cs="Times New Roman"/>
@@ -3731,7 +3456,6 @@
         </w:rPr>
         <w:t>isLogicalOperand</w:t>
       </w:r>
-      <w:proofErr w:type="spellEnd"/>
       <w:r>
         <w:rPr>
           <w:rFonts w:ascii="Times New Roman" w:hAnsi="Times New Roman" w:cs="Times New Roman"/>
@@ -3971,7 +3695,6 @@
         </w:rPr>
         <w:t>}{/</w:t>
       </w:r>
-      <w:proofErr w:type="spellStart"/>
       <w:r>
         <w:rPr>
           <w:rFonts w:ascii="Times New Roman" w:hAnsi="Times New Roman" w:cs="Times New Roman"/>
@@ -3979,14 +3702,12 @@
         </w:rPr>
         <w:t>isLogicalOperand</w:t>
       </w:r>
-      <w:proofErr w:type="spellEnd"/>
       <w:r>
         <w:rPr>
           <w:rFonts w:ascii="Times New Roman" w:hAnsi="Times New Roman" w:cs="Times New Roman"/>
         </w:rPr>
         <w:t>}{^</w:t>
       </w:r>
-      <w:proofErr w:type="spellStart"/>
       <w:r>
         <w:rPr>
           <w:rFonts w:ascii="Times New Roman" w:hAnsi="Times New Roman" w:cs="Times New Roman"/>
@@ -3994,14 +3715,12 @@
         </w:rPr>
         <w:t>isLastItem</w:t>
       </w:r>
-      <w:proofErr w:type="spellEnd"/>
       <w:r>
         <w:rPr>
           <w:rFonts w:ascii="Times New Roman" w:hAnsi="Times New Roman" w:cs="Times New Roman"/>
         </w:rPr>
         <w:t>} | {/</w:t>
       </w:r>
-      <w:proofErr w:type="spellStart"/>
       <w:r>
         <w:rPr>
           <w:rFonts w:ascii="Times New Roman" w:hAnsi="Times New Roman" w:cs="Times New Roman"/>
@@ -4009,7 +3728,6 @@
         </w:rPr>
         <w:t>isLastItem</w:t>
       </w:r>
-      <w:proofErr w:type="spellEnd"/>
       <w:r>
         <w:rPr>
           <w:rFonts w:ascii="Times New Roman" w:hAnsi="Times New Roman" w:cs="Times New Roman"/>
@@ -4055,7 +3773,6 @@
         </w:rPr>
         <w:t xml:space="preserve"> &gt; 1}){/}{^</w:t>
       </w:r>
-      <w:proofErr w:type="spellStart"/>
       <w:r>
         <w:rPr>
           <w:rFonts w:ascii="Times New Roman" w:hAnsi="Times New Roman" w:cs="Times New Roman"/>
@@ -4063,14 +3780,12 @@
         </w:rPr>
         <w:t>isLastItem</w:t>
       </w:r>
-      <w:proofErr w:type="spellEnd"/>
       <w:r>
         <w:rPr>
           <w:rFonts w:ascii="Times New Roman" w:hAnsi="Times New Roman" w:cs="Times New Roman"/>
         </w:rPr>
         <w:t>} | {/</w:t>
       </w:r>
-      <w:proofErr w:type="spellStart"/>
       <w:r>
         <w:rPr>
           <w:rFonts w:ascii="Times New Roman" w:hAnsi="Times New Roman" w:cs="Times New Roman"/>
@@ -4078,14 +3793,12 @@
         </w:rPr>
         <w:t>isLastItem</w:t>
       </w:r>
-      <w:proofErr w:type="spellEnd"/>
       <w:r>
         <w:rPr>
           <w:rFonts w:ascii="Times New Roman" w:hAnsi="Times New Roman" w:cs="Times New Roman"/>
         </w:rPr>
         <w:t>}{/</w:t>
       </w:r>
-      <w:proofErr w:type="spellStart"/>
       <w:r>
         <w:rPr>
           <w:rFonts w:ascii="Times New Roman" w:hAnsi="Times New Roman" w:cs="Times New Roman"/>
@@ -4093,7 +3806,6 @@
         </w:rPr>
         <w:t>shefferEquation</w:t>
       </w:r>
-      <w:proofErr w:type="spellEnd"/>
       <w:r>
         <w:rPr>
           <w:rFonts w:ascii="Times New Roman" w:hAnsi="Times New Roman" w:cs="Times New Roman"/>
@@ -4126,7 +3838,6 @@
         </w:rPr>
         <w:t>{/</w:t>
       </w:r>
-      <w:proofErr w:type="spellStart"/>
       <w:r>
         <w:rPr>
           <w:rFonts w:ascii="Times New Roman" w:hAnsi="Times New Roman" w:cs="Times New Roman"/>
@@ -4134,7 +3845,6 @@
         </w:rPr>
         <w:t>excitationFunctions</w:t>
       </w:r>
-      <w:proofErr w:type="spellEnd"/>
       <w:r>
         <w:rPr>
           <w:rFonts w:ascii="Times New Roman" w:hAnsi="Times New Roman" w:cs="Times New Roman"/>

</xml_diff>

<commit_message>
Bugfixes, add info about selected trigger
</commit_message>
<xml_diff>
--- a/src/assets/report-template.docx
+++ b/src/assets/report-template.docx
@@ -14,6 +14,7 @@
         </w:rPr>
         <w:t>Автомат {#</w:t>
       </w:r>
+      <w:proofErr w:type="spellStart"/>
       <w:proofErr w:type="gramStart"/>
       <w:r>
         <w:rPr>
@@ -22,6 +23,7 @@
         </w:rPr>
         <w:t>isMiliFsm</w:t>
       </w:r>
+      <w:proofErr w:type="spellEnd"/>
       <w:r>
         <w:rPr>
           <w:rFonts w:ascii="Times New Roman" w:hAnsi="Times New Roman" w:cs="Times New Roman"/>
@@ -43,6 +45,7 @@
         </w:rPr>
         <w:t>{/</w:t>
       </w:r>
+      <w:proofErr w:type="spellStart"/>
       <w:r>
         <w:rPr>
           <w:rFonts w:ascii="Times New Roman" w:hAnsi="Times New Roman" w:cs="Times New Roman"/>
@@ -50,12 +53,14 @@
         </w:rPr>
         <w:t>isMiliFsm</w:t>
       </w:r>
+      <w:proofErr w:type="spellEnd"/>
       <w:r>
         <w:rPr>
           <w:rFonts w:ascii="Times New Roman" w:hAnsi="Times New Roman" w:cs="Times New Roman"/>
         </w:rPr>
         <w:t>}{^</w:t>
       </w:r>
+      <w:proofErr w:type="spellStart"/>
       <w:r>
         <w:rPr>
           <w:rFonts w:ascii="Times New Roman" w:hAnsi="Times New Roman" w:cs="Times New Roman"/>
@@ -63,6 +68,7 @@
         </w:rPr>
         <w:t>isMiliFsm</w:t>
       </w:r>
+      <w:proofErr w:type="spellEnd"/>
       <w:r>
         <w:rPr>
           <w:rFonts w:ascii="Times New Roman" w:hAnsi="Times New Roman" w:cs="Times New Roman"/>
@@ -83,6 +89,7 @@
         </w:rPr>
         <w:t>{/</w:t>
       </w:r>
+      <w:proofErr w:type="spellStart"/>
       <w:r>
         <w:rPr>
           <w:rFonts w:ascii="Times New Roman" w:hAnsi="Times New Roman" w:cs="Times New Roman"/>
@@ -90,6 +97,7 @@
         </w:rPr>
         <w:t>isMiliFsm</w:t>
       </w:r>
+      <w:proofErr w:type="spellEnd"/>
       <w:r>
         <w:rPr>
           <w:rFonts w:ascii="Times New Roman" w:hAnsi="Times New Roman" w:cs="Times New Roman"/>
@@ -101,23 +109,187 @@
       <w:pPr>
         <w:rPr>
           <w:rFonts w:ascii="Times New Roman" w:hAnsi="Times New Roman" w:cs="Times New Roman"/>
-          <w:lang w:val="en-US"/>
         </w:rPr>
       </w:pPr>
+      <w:r>
+        <w:rPr>
+          <w:rFonts w:ascii="Times New Roman" w:hAnsi="Times New Roman" w:cs="Times New Roman"/>
+        </w:rPr>
+        <w:t>{</w:t>
+      </w:r>
+      <w:r>
+        <w:rPr>
+          <w:rFonts w:ascii="Times New Roman" w:hAnsi="Times New Roman" w:cs="Times New Roman"/>
+        </w:rPr>
+        <w:t>#</w:t>
+      </w:r>
+      <w:proofErr w:type="spellStart"/>
+      <w:r>
+        <w:rPr>
+          <w:rFonts w:ascii="Times New Roman" w:hAnsi="Times New Roman" w:cs="Times New Roman"/>
+          <w:lang w:val="en-US"/>
+        </w:rPr>
+        <w:t>isDTrigger</w:t>
+      </w:r>
+      <w:proofErr w:type="spellEnd"/>
+      <w:r>
+        <w:rPr>
+          <w:rFonts w:ascii="Times New Roman" w:hAnsi="Times New Roman" w:cs="Times New Roman"/>
+        </w:rPr>
+        <w:t>}</w:t>
+      </w:r>
+      <w:r>
+        <w:rPr>
+          <w:rFonts w:ascii="Times New Roman" w:hAnsi="Times New Roman" w:cs="Times New Roman"/>
+          <w:lang w:val="en-US"/>
+        </w:rPr>
+        <w:t>D</w:t>
+      </w:r>
+      <w:r>
+        <w:rPr>
+          <w:rFonts w:ascii="Times New Roman" w:hAnsi="Times New Roman" w:cs="Times New Roman"/>
+        </w:rPr>
+        <w:t>-</w:t>
+      </w:r>
+      <w:r>
+        <w:rPr>
+          <w:rFonts w:ascii="Times New Roman" w:hAnsi="Times New Roman" w:cs="Times New Roman"/>
+          <w:lang w:val="ru-RU"/>
+        </w:rPr>
+        <w:t>триггер</w:t>
+      </w:r>
+      <w:r>
+        <w:rPr>
+          <w:rFonts w:ascii="Times New Roman" w:hAnsi="Times New Roman" w:cs="Times New Roman"/>
+        </w:rPr>
+        <w:t>{/</w:t>
+      </w:r>
+      <w:r>
+        <w:rPr>
+          <w:rFonts w:ascii="Times New Roman" w:hAnsi="Times New Roman" w:cs="Times New Roman"/>
+        </w:rPr>
+        <w:t>}{#</w:t>
+      </w:r>
+      <w:proofErr w:type="spellStart"/>
+      <w:r>
+        <w:rPr>
+          <w:rFonts w:ascii="Times New Roman" w:hAnsi="Times New Roman" w:cs="Times New Roman"/>
+          <w:lang w:val="en-US"/>
+        </w:rPr>
+        <w:t>isTTrigger</w:t>
+      </w:r>
+      <w:proofErr w:type="spellEnd"/>
+      <w:r>
+        <w:rPr>
+          <w:rFonts w:ascii="Times New Roman" w:hAnsi="Times New Roman" w:cs="Times New Roman"/>
+        </w:rPr>
+        <w:t>}</w:t>
+      </w:r>
+      <w:r>
+        <w:rPr>
+          <w:rFonts w:ascii="Times New Roman" w:hAnsi="Times New Roman" w:cs="Times New Roman"/>
+          <w:iCs/>
+          <w:lang w:val="en-US"/>
+        </w:rPr>
+        <w:t>T</w:t>
+      </w:r>
+      <w:r>
+        <w:rPr>
+          <w:rFonts w:ascii="Times New Roman" w:hAnsi="Times New Roman" w:cs="Times New Roman"/>
+          <w:iCs/>
+          <w:lang w:val="ru-RU"/>
+        </w:rPr>
+        <w:t>-триггер</w:t>
+      </w:r>
+      <w:r>
+        <w:rPr>
+          <w:rFonts w:ascii="Times New Roman" w:hAnsi="Times New Roman" w:cs="Times New Roman"/>
+          <w:iCs/>
+        </w:rPr>
+        <w:t>{</w:t>
+      </w:r>
+      <w:r>
+        <w:rPr>
+          <w:rFonts w:ascii="Times New Roman" w:hAnsi="Times New Roman" w:cs="Times New Roman"/>
+          <w:iCs/>
+        </w:rPr>
+        <w:t>/}{#</w:t>
+      </w:r>
+      <w:proofErr w:type="spellStart"/>
+      <w:r>
+        <w:rPr>
+          <w:rFonts w:ascii="Times New Roman" w:hAnsi="Times New Roman" w:cs="Times New Roman"/>
+          <w:iCs/>
+          <w:lang w:val="en-US"/>
+        </w:rPr>
+        <w:t>isNotTTrigger</w:t>
+      </w:r>
+      <w:proofErr w:type="spellEnd"/>
+      <w:r>
+        <w:rPr>
+          <w:rFonts w:ascii="Times New Roman" w:hAnsi="Times New Roman" w:cs="Times New Roman"/>
+          <w:iCs/>
+        </w:rPr>
+        <w:t>}</w:t>
+      </w:r>
+      <w:r>
+        <w:rPr>
+          <w:rFonts w:ascii="Times New Roman" w:hAnsi="Times New Roman" w:cs="Times New Roman"/>
+          <w:iCs/>
+          <w:lang w:val="en-US"/>
+        </w:rPr>
+        <w:t>T</w:t>
+      </w:r>
+      <w:r>
+        <w:rPr>
+          <w:rFonts w:ascii="Times New Roman" w:hAnsi="Times New Roman" w:cs="Times New Roman"/>
+          <w:iCs/>
+        </w:rPr>
+        <w:t>*</w:t>
+      </w:r>
+      <w:r>
+        <w:rPr>
+          <w:rFonts w:ascii="Times New Roman" w:hAnsi="Times New Roman" w:cs="Times New Roman"/>
+          <w:iCs/>
+          <w:lang w:val="ru-RU"/>
+        </w:rPr>
+        <w:t>-триггер</w:t>
+      </w:r>
+      <w:r>
+        <w:rPr>
+          <w:rFonts w:ascii="Times New Roman" w:hAnsi="Times New Roman" w:cs="Times New Roman"/>
+          <w:iCs/>
+        </w:rPr>
+        <w:t>{/}</w:t>
+      </w:r>
     </w:p>
     <w:p>
       <w:pPr>
         <w:rPr>
           <w:rFonts w:ascii="Times New Roman" w:hAnsi="Times New Roman" w:cs="Times New Roman"/>
-          <w:lang w:val="en-US"/>
         </w:rPr>
       </w:pPr>
       <w:r>
         <w:rPr>
           <w:rFonts w:ascii="Times New Roman" w:hAnsi="Times New Roman" w:cs="Times New Roman"/>
-          <w:lang w:val="en-US"/>
-        </w:rPr>
-        <w:t>{#isUnitaryAlgorithm}</w:t>
+        </w:rPr>
+        <w:t>{#</w:t>
+      </w:r>
+      <w:proofErr w:type="spellStart"/>
+      <w:proofErr w:type="gramStart"/>
+      <w:r>
+        <w:rPr>
+          <w:rFonts w:ascii="Times New Roman" w:hAnsi="Times New Roman" w:cs="Times New Roman"/>
+          <w:lang w:val="en-US"/>
+        </w:rPr>
+        <w:t>isUnitaryAlgorithm</w:t>
+      </w:r>
+      <w:proofErr w:type="spellEnd"/>
+      <w:r>
+        <w:rPr>
+          <w:rFonts w:ascii="Times New Roman" w:hAnsi="Times New Roman" w:cs="Times New Roman"/>
+        </w:rPr>
+        <w:t>}</w:t>
       </w:r>
       <w:r>
         <w:rPr>
@@ -126,10 +298,10 @@
         </w:rPr>
         <w:t>Унитарный</w:t>
       </w:r>
-      <w:r>
-        <w:rPr>
-          <w:rFonts w:ascii="Times New Roman" w:hAnsi="Times New Roman" w:cs="Times New Roman"/>
-          <w:lang w:val="en-US"/>
+      <w:proofErr w:type="gramEnd"/>
+      <w:r>
+        <w:rPr>
+          <w:rFonts w:ascii="Times New Roman" w:hAnsi="Times New Roman" w:cs="Times New Roman"/>
         </w:rPr>
         <w:t xml:space="preserve"> </w:t>
       </w:r>
@@ -143,7 +315,6 @@
       <w:r>
         <w:rPr>
           <w:rFonts w:ascii="Times New Roman" w:hAnsi="Times New Roman" w:cs="Times New Roman"/>
-          <w:lang w:val="en-US"/>
         </w:rPr>
         <w:t xml:space="preserve"> </w:t>
       </w:r>
@@ -157,9 +328,23 @@
       <w:r>
         <w:rPr>
           <w:rFonts w:ascii="Times New Roman" w:hAnsi="Times New Roman" w:cs="Times New Roman"/>
-          <w:lang w:val="en-US"/>
-        </w:rPr>
-        <w:t xml:space="preserve"> {/}{#isFrequencyAlgorithm}</w:t>
+        </w:rPr>
+        <w:t xml:space="preserve"> {/}{#</w:t>
+      </w:r>
+      <w:proofErr w:type="spellStart"/>
+      <w:r>
+        <w:rPr>
+          <w:rFonts w:ascii="Times New Roman" w:hAnsi="Times New Roman" w:cs="Times New Roman"/>
+          <w:lang w:val="en-US"/>
+        </w:rPr>
+        <w:t>isFrequencyAlgorithm</w:t>
+      </w:r>
+      <w:proofErr w:type="spellEnd"/>
+      <w:r>
+        <w:rPr>
+          <w:rFonts w:ascii="Times New Roman" w:hAnsi="Times New Roman" w:cs="Times New Roman"/>
+        </w:rPr>
+        <w:t>}</w:t>
       </w:r>
       <w:r>
         <w:rPr>
@@ -171,7 +356,6 @@
       <w:r>
         <w:rPr>
           <w:rFonts w:ascii="Times New Roman" w:hAnsi="Times New Roman" w:cs="Times New Roman"/>
-          <w:lang w:val="en-US"/>
         </w:rPr>
         <w:t xml:space="preserve"> </w:t>
       </w:r>
@@ -185,7 +369,6 @@
       <w:r>
         <w:rPr>
           <w:rFonts w:ascii="Times New Roman" w:hAnsi="Times New Roman" w:cs="Times New Roman"/>
-          <w:lang w:val="en-US"/>
         </w:rPr>
         <w:t xml:space="preserve"> </w:t>
       </w:r>
@@ -199,9 +382,23 @@
       <w:r>
         <w:rPr>
           <w:rFonts w:ascii="Times New Roman" w:hAnsi="Times New Roman" w:cs="Times New Roman"/>
-          <w:lang w:val="en-US"/>
-        </w:rPr>
-        <w:t xml:space="preserve"> {/}{#isNStateAlgorithm}</w:t>
+        </w:rPr>
+        <w:t xml:space="preserve"> {/}{#</w:t>
+      </w:r>
+      <w:proofErr w:type="spellStart"/>
+      <w:r>
+        <w:rPr>
+          <w:rFonts w:ascii="Times New Roman" w:hAnsi="Times New Roman" w:cs="Times New Roman"/>
+          <w:lang w:val="en-US"/>
+        </w:rPr>
+        <w:t>isNStateAlgorithm</w:t>
+      </w:r>
+      <w:proofErr w:type="spellEnd"/>
+      <w:r>
+        <w:rPr>
+          <w:rFonts w:ascii="Times New Roman" w:hAnsi="Times New Roman" w:cs="Times New Roman"/>
+        </w:rPr>
+        <w:t>}</w:t>
       </w:r>
       <w:r>
         <w:rPr>
@@ -213,7 +410,6 @@
       <w:r>
         <w:rPr>
           <w:rFonts w:ascii="Times New Roman" w:hAnsi="Times New Roman" w:cs="Times New Roman"/>
-          <w:lang w:val="en-US"/>
         </w:rPr>
         <w:t xml:space="preserve"> </w:t>
       </w:r>
@@ -227,7 +423,6 @@
       <w:r>
         <w:rPr>
           <w:rFonts w:ascii="Times New Roman" w:hAnsi="Times New Roman" w:cs="Times New Roman"/>
-          <w:lang w:val="en-US"/>
         </w:rPr>
         <w:t xml:space="preserve"> </w:t>
       </w:r>
@@ -241,7 +436,6 @@
       <w:r>
         <w:rPr>
           <w:rFonts w:ascii="Times New Roman" w:hAnsi="Times New Roman" w:cs="Times New Roman"/>
-          <w:lang w:val="en-US"/>
         </w:rPr>
         <w:t xml:space="preserve"> </w:t>
       </w:r>
@@ -255,7 +449,6 @@
       <w:r>
         <w:rPr>
           <w:rFonts w:ascii="Times New Roman" w:hAnsi="Times New Roman" w:cs="Times New Roman"/>
-          <w:lang w:val="en-US"/>
         </w:rPr>
         <w:t xml:space="preserve"> </w:t>
       </w:r>
@@ -269,17 +462,16 @@
       <w:r>
         <w:rPr>
           <w:rFonts w:ascii="Times New Roman" w:hAnsi="Times New Roman" w:cs="Times New Roman"/>
-          <w:lang w:val="en-US"/>
         </w:rPr>
         <w:t>{/}</w:t>
       </w:r>
       <w:r>
         <w:rPr>
           <w:rFonts w:ascii="Times New Roman" w:hAnsi="Times New Roman" w:cs="Times New Roman"/>
-          <w:lang w:val="en-US"/>
         </w:rPr>
         <w:t>{#</w:t>
       </w:r>
+      <w:proofErr w:type="spellStart"/>
       <w:r>
         <w:rPr>
           <w:rFonts w:ascii="Times New Roman" w:hAnsi="Times New Roman" w:cs="Times New Roman"/>
@@ -287,10 +479,10 @@
         </w:rPr>
         <w:t>isCanonicalAlgorithm</w:t>
       </w:r>
-      <w:r>
-        <w:rPr>
-          <w:rFonts w:ascii="Times New Roman" w:hAnsi="Times New Roman" w:cs="Times New Roman"/>
-          <w:lang w:val="en-US"/>
+      <w:proofErr w:type="spellEnd"/>
+      <w:r>
+        <w:rPr>
+          <w:rFonts w:ascii="Times New Roman" w:hAnsi="Times New Roman" w:cs="Times New Roman"/>
         </w:rPr>
         <w:t>}</w:t>
       </w:r>
@@ -304,7 +496,6 @@
       <w:r>
         <w:rPr>
           <w:rFonts w:ascii="Times New Roman" w:hAnsi="Times New Roman" w:cs="Times New Roman"/>
-          <w:lang w:val="en-US"/>
         </w:rPr>
         <w:t xml:space="preserve"> </w:t>
       </w:r>
@@ -318,7 +509,6 @@
       <w:r>
         <w:rPr>
           <w:rFonts w:ascii="Times New Roman" w:hAnsi="Times New Roman" w:cs="Times New Roman"/>
-          <w:lang w:val="en-US"/>
         </w:rPr>
         <w:t xml:space="preserve"> </w:t>
       </w:r>
@@ -332,7 +522,6 @@
       <w:r>
         <w:rPr>
           <w:rFonts w:ascii="Times New Roman" w:hAnsi="Times New Roman" w:cs="Times New Roman"/>
-          <w:lang w:val="en-US"/>
         </w:rPr>
         <w:t>{/}</w:t>
       </w:r>
@@ -341,7 +530,6 @@
       <w:pPr>
         <w:rPr>
           <w:rFonts w:ascii="Times New Roman" w:hAnsi="Times New Roman" w:cs="Times New Roman"/>
-          <w:lang w:val="en-US"/>
         </w:rPr>
       </w:pPr>
     </w:p>
@@ -886,19 +1074,35 @@
               </w:rPr>
               <w:t>{#</w:t>
             </w:r>
+            <w:proofErr w:type="spellStart"/>
             <w:proofErr w:type="gramStart"/>
             <w:r>
               <w:rPr>
                 <w:rFonts w:ascii="Times New Roman" w:hAnsi="Times New Roman" w:cs="Times New Roman"/>
               </w:rPr>
-              <w:t>tableData}{</w:t>
-            </w:r>
+              <w:t>tableData</w:t>
+            </w:r>
+            <w:proofErr w:type="spellEnd"/>
+            <w:r>
+              <w:rPr>
+                <w:rFonts w:ascii="Times New Roman" w:hAnsi="Times New Roman" w:cs="Times New Roman"/>
+              </w:rPr>
+              <w:t>}{</w:t>
+            </w:r>
+            <w:proofErr w:type="spellStart"/>
             <w:proofErr w:type="gramEnd"/>
             <w:r>
               <w:rPr>
                 <w:rFonts w:ascii="Times New Roman" w:hAnsi="Times New Roman" w:cs="Times New Roman"/>
               </w:rPr>
-              <w:t>id}</w:t>
+              <w:t>id</w:t>
+            </w:r>
+            <w:proofErr w:type="spellEnd"/>
+            <w:r>
+              <w:rPr>
+                <w:rFonts w:ascii="Times New Roman" w:hAnsi="Times New Roman" w:cs="Times New Roman"/>
+              </w:rPr>
+              <w:t>}</w:t>
             </w:r>
           </w:p>
         </w:tc>
@@ -964,6 +1168,7 @@
                       </w:rPr>
                       <m:t>{</m:t>
                     </m:r>
+                    <w:proofErr w:type="spellStart"/>
                     <m:r>
                       <m:rPr>
                         <m:nor/>
@@ -989,6 +1194,7 @@
                 </m:sSub>
               </m:oMath>
             </m:oMathPara>
+            <w:proofErr w:type="spellEnd"/>
           </w:p>
         </w:tc>
         <w:tc>
@@ -1025,6 +1231,7 @@
               </w:rPr>
               <w:t>{</w:t>
             </w:r>
+            <w:proofErr w:type="spellStart"/>
             <w:r>
               <w:rPr>
                 <w:rFonts w:ascii="Times New Roman" w:hAnsi="Times New Roman" w:cs="Times New Roman"/>
@@ -1032,6 +1239,7 @@
               </w:rPr>
               <w:t>srcStateCode</w:t>
             </w:r>
+            <w:proofErr w:type="spellEnd"/>
             <w:r>
               <w:rPr>
                 <w:rFonts w:ascii="Times New Roman" w:hAnsi="Times New Roman" w:cs="Times New Roman"/>
@@ -1112,7 +1320,35 @@
                         <w:bCs w:val="0"/>
                         <w:iCs/>
                       </w:rPr>
-                      <m:t>{distStateIndex}</m:t>
+                      <m:t>{</m:t>
+                    </m:r>
+                    <w:proofErr w:type="spellStart"/>
+                    <m:r>
+                      <m:rPr>
+                        <m:nor/>
+                      </m:rPr>
+                      <w:rPr>
+                        <w:rStyle w:val="Strong"/>
+                        <w:rFonts w:ascii="Times New Roman" w:hAnsi="Times New Roman" w:cs="Times New Roman"/>
+                        <w:b w:val="0"/>
+                        <w:bCs w:val="0"/>
+                        <w:iCs/>
+                      </w:rPr>
+                      <m:t>distStateIndex</m:t>
+                    </m:r>
+                    <w:proofErr w:type="spellEnd"/>
+                    <m:r>
+                      <m:rPr>
+                        <m:nor/>
+                      </m:rPr>
+                      <w:rPr>
+                        <w:rStyle w:val="Strong"/>
+                        <w:rFonts w:ascii="Times New Roman" w:hAnsi="Times New Roman" w:cs="Times New Roman"/>
+                        <w:b w:val="0"/>
+                        <w:bCs w:val="0"/>
+                        <w:iCs/>
+                      </w:rPr>
+                      <m:t>}</m:t>
                     </m:r>
                   </m:sub>
                 </m:sSub>
@@ -1160,12 +1396,14 @@
               </w:rPr>
               <w:t>d</w:t>
             </w:r>
+            <w:proofErr w:type="spellStart"/>
             <w:r>
               <w:rPr>
                 <w:rFonts w:ascii="Times New Roman" w:hAnsi="Times New Roman" w:cs="Times New Roman"/>
               </w:rPr>
               <w:t>istState</w:t>
             </w:r>
+            <w:proofErr w:type="spellEnd"/>
             <w:r>
               <w:rPr>
                 <w:rFonts w:ascii="Times New Roman" w:hAnsi="Times New Roman" w:cs="Times New Roman"/>
@@ -1424,6 +1662,7 @@
               </w:rPr>
               <w:t>{/}{/</w:t>
             </w:r>
+            <w:proofErr w:type="spellStart"/>
             <w:r>
               <w:rPr>
                 <w:rFonts w:ascii="Times New Roman" w:hAnsi="Times New Roman" w:cs="Times New Roman"/>
@@ -1432,6 +1671,7 @@
               </w:rPr>
               <w:t>conditionalSignals</w:t>
             </w:r>
+            <w:proofErr w:type="spellEnd"/>
             <w:r>
               <w:rPr>
                 <w:rFonts w:ascii="Times New Roman" w:hAnsi="Times New Roman" w:cs="Times New Roman"/>
@@ -1446,6 +1686,7 @@
               </w:rPr>
               <w:t>/</w:t>
             </w:r>
+            <w:proofErr w:type="spellStart"/>
             <w:r>
               <w:rPr>
                 <w:rFonts w:ascii="Times New Roman" w:hAnsi="Times New Roman" w:cs="Times New Roman"/>
@@ -1453,6 +1694,7 @@
               </w:rPr>
               <w:t>unconditionalTransition</w:t>
             </w:r>
+            <w:proofErr w:type="spellEnd"/>
             <w:r>
               <w:rPr>
                 <w:rFonts w:ascii="Times New Roman" w:hAnsi="Times New Roman" w:cs="Times New Roman"/>
@@ -1488,6 +1730,7 @@
               </w:rPr>
               <w:t>{#</w:t>
             </w:r>
+            <w:proofErr w:type="spellStart"/>
             <w:r>
               <w:rPr>
                 <w:rFonts w:ascii="Times New Roman" w:hAnsi="Times New Roman" w:cs="Times New Roman"/>
@@ -1500,7 +1743,15 @@
                 <w:rFonts w:ascii="Times New Roman" w:hAnsi="Times New Roman" w:cs="Times New Roman"/>
                 <w:lang w:val="en-US"/>
               </w:rPr>
-              <w:t>.length &lt; 1}-{</w:t>
+              <w:t>.length</w:t>
+            </w:r>
+            <w:proofErr w:type="spellEnd"/>
+            <w:r>
+              <w:rPr>
+                <w:rFonts w:ascii="Times New Roman" w:hAnsi="Times New Roman" w:cs="Times New Roman"/>
+                <w:lang w:val="en-US"/>
+              </w:rPr>
+              <w:t xml:space="preserve"> &lt; 1}-{</w:t>
             </w:r>
             <w:proofErr w:type="gramStart"/>
             <w:r>
@@ -1525,6 +1776,7 @@
               </w:rPr>
               <w:t>#</w:t>
             </w:r>
+            <w:proofErr w:type="spellStart"/>
             <w:r>
               <w:rPr>
                 <w:rFonts w:ascii="Times New Roman" w:hAnsi="Times New Roman" w:cs="Times New Roman"/>
@@ -1532,6 +1784,7 @@
               </w:rPr>
               <w:t>outputSignalsIndexes</w:t>
             </w:r>
+            <w:proofErr w:type="spellEnd"/>
             <w:r>
               <w:rPr>
                 <w:rFonts w:ascii="Times New Roman" w:hAnsi="Times New Roman" w:cs="Times New Roman"/>
@@ -1591,6 +1844,7 @@
               </w:rPr>
               <w:t>^</w:t>
             </w:r>
+            <w:proofErr w:type="spellStart"/>
             <w:r>
               <w:rPr>
                 <w:rFonts w:ascii="Times New Roman" w:hAnsi="Times New Roman" w:cs="Times New Roman"/>
@@ -1612,6 +1866,7 @@
               </w:rPr>
               <w:t>m</w:t>
             </w:r>
+            <w:proofErr w:type="spellEnd"/>
             <w:r>
               <w:rPr>
                 <w:rFonts w:ascii="Times New Roman" w:hAnsi="Times New Roman" w:cs="Times New Roman"/>
@@ -1633,6 +1888,7 @@
               </w:rPr>
               <w:t>{/}{/</w:t>
             </w:r>
+            <w:proofErr w:type="spellStart"/>
             <w:r>
               <w:rPr>
                 <w:rFonts w:ascii="Times New Roman" w:hAnsi="Times New Roman" w:cs="Times New Roman"/>
@@ -1640,6 +1896,7 @@
               </w:rPr>
               <w:t>outputSignalsIndexes</w:t>
             </w:r>
+            <w:proofErr w:type="spellEnd"/>
             <w:r>
               <w:rPr>
                 <w:rFonts w:ascii="Times New Roman" w:hAnsi="Times New Roman" w:cs="Times New Roman"/>
@@ -1682,17 +1939,33 @@
               </w:rPr>
               <w:t>{</w:t>
             </w:r>
+            <w:proofErr w:type="spellStart"/>
             <w:r>
               <w:rPr>
                 <w:rFonts w:ascii="Times New Roman" w:hAnsi="Times New Roman" w:cs="Times New Roman"/>
               </w:rPr>
               <w:t>triggerExcitationSignals</w:t>
             </w:r>
-            <w:r>
-              <w:rPr>
-                <w:rFonts w:ascii="Times New Roman" w:hAnsi="Times New Roman" w:cs="Times New Roman"/>
-              </w:rPr>
-              <w:t>}{/tableData}</w:t>
+            <w:proofErr w:type="spellEnd"/>
+            <w:r>
+              <w:rPr>
+                <w:rFonts w:ascii="Times New Roman" w:hAnsi="Times New Roman" w:cs="Times New Roman"/>
+              </w:rPr>
+              <w:t>}{/</w:t>
+            </w:r>
+            <w:proofErr w:type="spellStart"/>
+            <w:r>
+              <w:rPr>
+                <w:rFonts w:ascii="Times New Roman" w:hAnsi="Times New Roman" w:cs="Times New Roman"/>
+              </w:rPr>
+              <w:t>tableData</w:t>
+            </w:r>
+            <w:proofErr w:type="spellEnd"/>
+            <w:r>
+              <w:rPr>
+                <w:rFonts w:ascii="Times New Roman" w:hAnsi="Times New Roman" w:cs="Times New Roman"/>
+              </w:rPr>
+              <w:t>}</w:t>
             </w:r>
           </w:p>
         </w:tc>
@@ -1728,7 +2001,21 @@
         <w:rPr>
           <w:rFonts w:ascii="Times New Roman" w:hAnsi="Times New Roman" w:cs="Times New Roman"/>
         </w:rPr>
-        <w:t>{#outputFunctions}</w:t>
+        <w:t>{#</w:t>
+      </w:r>
+      <w:proofErr w:type="spellStart"/>
+      <w:r>
+        <w:rPr>
+          <w:rFonts w:ascii="Times New Roman" w:hAnsi="Times New Roman" w:cs="Times New Roman"/>
+        </w:rPr>
+        <w:t>outputFunctions</w:t>
+      </w:r>
+      <w:proofErr w:type="spellEnd"/>
+      <w:r>
+        <w:rPr>
+          <w:rFonts w:ascii="Times New Roman" w:hAnsi="Times New Roman" w:cs="Times New Roman"/>
+        </w:rPr>
+        <w:t>}</w:t>
       </w:r>
     </w:p>
     <w:p>
@@ -1774,7 +2061,29 @@
                 <w:rFonts w:ascii="Times New Roman" w:hAnsi="Times New Roman" w:cs="Times New Roman"/>
                 <w:iCs/>
               </w:rPr>
-              <m:t>{index }</m:t>
+              <m:t>{</m:t>
+            </m:r>
+            <w:proofErr w:type="spellStart"/>
+            <m:r>
+              <m:rPr>
+                <m:nor/>
+              </m:rPr>
+              <w:rPr>
+                <w:rFonts w:ascii="Times New Roman" w:hAnsi="Times New Roman" w:cs="Times New Roman"/>
+                <w:iCs/>
+              </w:rPr>
+              <m:t>index</m:t>
+            </m:r>
+            <w:proofErr w:type="spellEnd"/>
+            <m:r>
+              <m:rPr>
+                <m:nor/>
+              </m:rPr>
+              <w:rPr>
+                <w:rFonts w:ascii="Times New Roman" w:hAnsi="Times New Roman" w:cs="Times New Roman"/>
+                <w:iCs/>
+              </w:rPr>
+              <m:t xml:space="preserve"> }</m:t>
             </m:r>
           </m:sub>
         </m:sSub>
@@ -1803,6 +2112,7 @@
         </w:rPr>
         <w:t>{#</w:t>
       </w:r>
+      <w:proofErr w:type="spellStart"/>
       <w:r>
         <w:rPr>
           <w:rFonts w:ascii="Times New Roman" w:hAnsi="Times New Roman" w:cs="Times New Roman"/>
@@ -1810,6 +2120,7 @@
         </w:rPr>
         <w:t>dnfEquation</w:t>
       </w:r>
+      <w:proofErr w:type="spellEnd"/>
       <w:r>
         <w:rPr>
           <w:rFonts w:ascii="Times New Roman" w:hAnsi="Times New Roman" w:cs="Times New Roman"/>
@@ -2118,6 +2429,7 @@
         </w:rPr>
         <w:t>{^</w:t>
       </w:r>
+      <w:proofErr w:type="spellStart"/>
       <w:r>
         <w:rPr>
           <w:rFonts w:ascii="Times New Roman" w:hAnsi="Times New Roman" w:cs="Times New Roman"/>
@@ -2125,6 +2437,7 @@
         </w:rPr>
         <w:t>isLastItem</w:t>
       </w:r>
+      <w:proofErr w:type="spellEnd"/>
       <w:r>
         <w:rPr>
           <w:rFonts w:ascii="Times New Roman" w:hAnsi="Times New Roman" w:cs="Times New Roman"/>
@@ -2155,6 +2468,7 @@
         </w:rPr>
         <w:t>{/</w:t>
       </w:r>
+      <w:proofErr w:type="spellStart"/>
       <w:r>
         <w:rPr>
           <w:rFonts w:ascii="Times New Roman" w:hAnsi="Times New Roman" w:cs="Times New Roman"/>
@@ -2162,6 +2476,7 @@
         </w:rPr>
         <w:t>isLastItem</w:t>
       </w:r>
+      <w:proofErr w:type="spellEnd"/>
       <w:r>
         <w:rPr>
           <w:rFonts w:ascii="Times New Roman" w:hAnsi="Times New Roman" w:cs="Times New Roman"/>
@@ -2174,6 +2489,7 @@
         </w:rPr>
         <w:t>{/</w:t>
       </w:r>
+      <w:proofErr w:type="spellStart"/>
       <w:r>
         <w:rPr>
           <w:rFonts w:ascii="Times New Roman" w:hAnsi="Times New Roman" w:cs="Times New Roman"/>
@@ -2181,6 +2497,7 @@
         </w:rPr>
         <w:t>dnfEquation</w:t>
       </w:r>
+      <w:proofErr w:type="spellEnd"/>
       <w:r>
         <w:rPr>
           <w:rFonts w:ascii="Times New Roman" w:hAnsi="Times New Roman" w:cs="Times New Roman"/>
@@ -2224,6 +2541,7 @@
         </w:rPr>
         <w:t>{#</w:t>
       </w:r>
+      <w:proofErr w:type="spellStart"/>
       <w:r>
         <w:rPr>
           <w:rFonts w:ascii="Times New Roman" w:hAnsi="Times New Roman" w:cs="Times New Roman"/>
@@ -2231,6 +2549,7 @@
         </w:rPr>
         <w:t>shefferEquation</w:t>
       </w:r>
+      <w:proofErr w:type="spellEnd"/>
       <w:r>
         <w:rPr>
           <w:rFonts w:ascii="Times New Roman" w:hAnsi="Times New Roman" w:cs="Times New Roman"/>
@@ -2307,6 +2626,7 @@
         </w:rPr>
         <w:t>{#</w:t>
       </w:r>
+      <w:proofErr w:type="spellStart"/>
       <w:r>
         <w:rPr>
           <w:rFonts w:ascii="Times New Roman" w:hAnsi="Times New Roman" w:cs="Times New Roman"/>
@@ -2314,6 +2634,7 @@
         </w:rPr>
         <w:t>isLogicalOperand</w:t>
       </w:r>
+      <w:proofErr w:type="spellEnd"/>
       <w:r>
         <w:rPr>
           <w:rFonts w:ascii="Times New Roman" w:hAnsi="Times New Roman" w:cs="Times New Roman"/>
@@ -2339,6 +2660,7 @@
         </w:rPr>
         <w:t>{/</w:t>
       </w:r>
+      <w:proofErr w:type="spellStart"/>
       <w:r>
         <w:rPr>
           <w:rFonts w:ascii="Times New Roman" w:hAnsi="Times New Roman" w:cs="Times New Roman"/>
@@ -2346,12 +2668,14 @@
         </w:rPr>
         <w:t>isLogicalOperand</w:t>
       </w:r>
+      <w:proofErr w:type="spellEnd"/>
       <w:r>
         <w:rPr>
           <w:rFonts w:ascii="Times New Roman" w:hAnsi="Times New Roman" w:cs="Times New Roman"/>
         </w:rPr>
         <w:t>}{^</w:t>
       </w:r>
+      <w:proofErr w:type="spellStart"/>
       <w:r>
         <w:rPr>
           <w:rFonts w:ascii="Times New Roman" w:hAnsi="Times New Roman" w:cs="Times New Roman"/>
@@ -2359,6 +2683,7 @@
         </w:rPr>
         <w:t>isLogicalOperand</w:t>
       </w:r>
+      <w:proofErr w:type="spellEnd"/>
       <w:r>
         <w:rPr>
           <w:rFonts w:ascii="Times New Roman" w:hAnsi="Times New Roman" w:cs="Times New Roman"/>
@@ -2598,6 +2923,7 @@
         </w:rPr>
         <w:t>}{/</w:t>
       </w:r>
+      <w:proofErr w:type="spellStart"/>
       <w:r>
         <w:rPr>
           <w:rFonts w:ascii="Times New Roman" w:hAnsi="Times New Roman" w:cs="Times New Roman"/>
@@ -2605,12 +2931,14 @@
         </w:rPr>
         <w:t>isLogicalOperand</w:t>
       </w:r>
+      <w:proofErr w:type="spellEnd"/>
       <w:r>
         <w:rPr>
           <w:rFonts w:ascii="Times New Roman" w:hAnsi="Times New Roman" w:cs="Times New Roman"/>
         </w:rPr>
         <w:t>}{^</w:t>
       </w:r>
+      <w:proofErr w:type="spellStart"/>
       <w:r>
         <w:rPr>
           <w:rFonts w:ascii="Times New Roman" w:hAnsi="Times New Roman" w:cs="Times New Roman"/>
@@ -2618,6 +2946,7 @@
         </w:rPr>
         <w:t>isLastItem</w:t>
       </w:r>
+      <w:proofErr w:type="spellEnd"/>
       <w:r>
         <w:rPr>
           <w:rFonts w:ascii="Times New Roman" w:hAnsi="Times New Roman" w:cs="Times New Roman"/>
@@ -2636,7 +2965,7 @@
         </w:rPr>
         <w:t>{/</w:t>
       </w:r>
-      <w:proofErr w:type="gramStart"/>
+      <w:proofErr w:type="spellStart"/>
       <w:r>
         <w:rPr>
           <w:rFonts w:ascii="Times New Roman" w:hAnsi="Times New Roman" w:cs="Times New Roman"/>
@@ -2644,6 +2973,7 @@
         </w:rPr>
         <w:t>isLastItem</w:t>
       </w:r>
+      <w:proofErr w:type="spellEnd"/>
       <w:r>
         <w:rPr>
           <w:rFonts w:ascii="Times New Roman" w:hAnsi="Times New Roman" w:cs="Times New Roman"/>
@@ -2654,9 +2984,47 @@
         <w:rPr>
           <w:rFonts w:ascii="Times New Roman" w:hAnsi="Times New Roman" w:cs="Times New Roman"/>
         </w:rPr>
-        <w:t>{</w:t>
-      </w:r>
-      <w:proofErr w:type="gramEnd"/>
+        <w:t>{/</w:t>
+      </w:r>
+      <w:r>
+        <w:rPr>
+          <w:rFonts w:ascii="Times New Roman" w:hAnsi="Times New Roman" w:cs="Times New Roman"/>
+          <w:lang w:val="en-US"/>
+        </w:rPr>
+        <w:t>operands</w:t>
+      </w:r>
+      <w:r>
+        <w:rPr>
+          <w:rFonts w:ascii="Times New Roman" w:hAnsi="Times New Roman" w:cs="Times New Roman"/>
+        </w:rPr>
+        <w:t>}{#</w:t>
+      </w:r>
+      <w:r>
+        <w:rPr>
+          <w:rFonts w:ascii="Times New Roman" w:hAnsi="Times New Roman" w:cs="Times New Roman"/>
+          <w:lang w:val="en-US"/>
+        </w:rPr>
+        <w:t>operands</w:t>
+      </w:r>
+      <w:r>
+        <w:rPr>
+          <w:rFonts w:ascii="Times New Roman" w:hAnsi="Times New Roman" w:cs="Times New Roman"/>
+        </w:rPr>
+        <w:t>.</w:t>
+      </w:r>
+      <w:r>
+        <w:rPr>
+          <w:rFonts w:ascii="Times New Roman" w:hAnsi="Times New Roman" w:cs="Times New Roman"/>
+          <w:lang w:val="en-US"/>
+        </w:rPr>
+        <w:t>length</w:t>
+      </w:r>
+      <w:r>
+        <w:rPr>
+          <w:rFonts w:ascii="Times New Roman" w:hAnsi="Times New Roman" w:cs="Times New Roman"/>
+        </w:rPr>
+        <w:t xml:space="preserve"> &gt; 1}){</w:t>
+      </w:r>
       <w:r>
         <w:rPr>
           <w:rFonts w:ascii="Times New Roman" w:hAnsi="Times New Roman" w:cs="Times New Roman"/>
@@ -2666,54 +3034,10 @@
       <w:r>
         <w:rPr>
           <w:rFonts w:ascii="Times New Roman" w:hAnsi="Times New Roman" w:cs="Times New Roman"/>
-          <w:lang w:val="en-US"/>
-        </w:rPr>
-        <w:t>operands</w:t>
-      </w:r>
-      <w:r>
-        <w:rPr>
-          <w:rFonts w:ascii="Times New Roman" w:hAnsi="Times New Roman" w:cs="Times New Roman"/>
-        </w:rPr>
-        <w:t>}{#</w:t>
-      </w:r>
-      <w:r>
-        <w:rPr>
-          <w:rFonts w:ascii="Times New Roman" w:hAnsi="Times New Roman" w:cs="Times New Roman"/>
-          <w:lang w:val="en-US"/>
-        </w:rPr>
-        <w:t>operands</w:t>
-      </w:r>
-      <w:r>
-        <w:rPr>
-          <w:rFonts w:ascii="Times New Roman" w:hAnsi="Times New Roman" w:cs="Times New Roman"/>
-        </w:rPr>
-        <w:t>.</w:t>
-      </w:r>
-      <w:r>
-        <w:rPr>
-          <w:rFonts w:ascii="Times New Roman" w:hAnsi="Times New Roman" w:cs="Times New Roman"/>
-          <w:lang w:val="en-US"/>
-        </w:rPr>
-        <w:t>length</w:t>
-      </w:r>
-      <w:r>
-        <w:rPr>
-          <w:rFonts w:ascii="Times New Roman" w:hAnsi="Times New Roman" w:cs="Times New Roman"/>
-        </w:rPr>
-        <w:t xml:space="preserve"> &gt; 1}){</w:t>
-      </w:r>
-      <w:r>
-        <w:rPr>
-          <w:rFonts w:ascii="Times New Roman" w:hAnsi="Times New Roman" w:cs="Times New Roman"/>
-        </w:rPr>
-        <w:t>/</w:t>
-      </w:r>
-      <w:r>
-        <w:rPr>
-          <w:rFonts w:ascii="Times New Roman" w:hAnsi="Times New Roman" w:cs="Times New Roman"/>
         </w:rPr>
         <w:t>}{^</w:t>
       </w:r>
+      <w:proofErr w:type="spellStart"/>
       <w:r>
         <w:rPr>
           <w:rFonts w:ascii="Times New Roman" w:hAnsi="Times New Roman" w:cs="Times New Roman"/>
@@ -2721,12 +3045,14 @@
         </w:rPr>
         <w:t>isLastItem</w:t>
       </w:r>
+      <w:proofErr w:type="spellEnd"/>
       <w:r>
         <w:rPr>
           <w:rFonts w:ascii="Times New Roman" w:hAnsi="Times New Roman" w:cs="Times New Roman"/>
         </w:rPr>
         <w:t>} | {/</w:t>
       </w:r>
+      <w:proofErr w:type="spellStart"/>
       <w:r>
         <w:rPr>
           <w:rFonts w:ascii="Times New Roman" w:hAnsi="Times New Roman" w:cs="Times New Roman"/>
@@ -2734,12 +3060,14 @@
         </w:rPr>
         <w:t>isLastItem</w:t>
       </w:r>
+      <w:proofErr w:type="spellEnd"/>
       <w:r>
         <w:rPr>
           <w:rFonts w:ascii="Times New Roman" w:hAnsi="Times New Roman" w:cs="Times New Roman"/>
         </w:rPr>
         <w:t>}{/</w:t>
       </w:r>
+      <w:proofErr w:type="spellStart"/>
       <w:r>
         <w:rPr>
           <w:rFonts w:ascii="Times New Roman" w:hAnsi="Times New Roman" w:cs="Times New Roman"/>
@@ -2747,6 +3075,7 @@
         </w:rPr>
         <w:t>shefferEquation</w:t>
       </w:r>
+      <w:proofErr w:type="spellEnd"/>
       <w:r>
         <w:rPr>
           <w:rFonts w:ascii="Times New Roman" w:hAnsi="Times New Roman" w:cs="Times New Roman"/>
@@ -2777,7 +3106,21 @@
         <w:rPr>
           <w:rFonts w:ascii="Times New Roman" w:hAnsi="Times New Roman" w:cs="Times New Roman"/>
         </w:rPr>
-        <w:t>{/outputFunctions}</w:t>
+        <w:t>{/</w:t>
+      </w:r>
+      <w:proofErr w:type="spellStart"/>
+      <w:r>
+        <w:rPr>
+          <w:rFonts w:ascii="Times New Roman" w:hAnsi="Times New Roman" w:cs="Times New Roman"/>
+        </w:rPr>
+        <w:t>outputFunctions</w:t>
+      </w:r>
+      <w:proofErr w:type="spellEnd"/>
+      <w:r>
+        <w:rPr>
+          <w:rFonts w:ascii="Times New Roman" w:hAnsi="Times New Roman" w:cs="Times New Roman"/>
+        </w:rPr>
+        <w:t>}</w:t>
       </w:r>
     </w:p>
     <w:p>
@@ -2812,6 +3155,7 @@
         </w:rPr>
         <w:t>{#</w:t>
       </w:r>
+      <w:proofErr w:type="spellStart"/>
       <w:r>
         <w:rPr>
           <w:rFonts w:ascii="Times New Roman" w:hAnsi="Times New Roman" w:cs="Times New Roman"/>
@@ -2819,6 +3163,7 @@
         </w:rPr>
         <w:t>excitationFunctions</w:t>
       </w:r>
+      <w:proofErr w:type="spellEnd"/>
       <w:r>
         <w:rPr>
           <w:rFonts w:ascii="Times New Roman" w:hAnsi="Times New Roman" w:cs="Times New Roman"/>
@@ -2891,6 +3236,7 @@
               </w:rPr>
               <m:t>{/}{#</m:t>
             </m:r>
+            <w:proofErr w:type="spellStart"/>
             <m:r>
               <m:rPr>
                 <m:nor/>
@@ -2902,6 +3248,7 @@
               </w:rPr>
               <m:t>isTTrigger</m:t>
             </m:r>
+            <w:proofErr w:type="spellEnd"/>
             <m:r>
               <m:rPr>
                 <m:nor/>
@@ -2933,6 +3280,7 @@
               </w:rPr>
               <m:t>{/}{#</m:t>
             </m:r>
+            <w:proofErr w:type="spellStart"/>
             <m:r>
               <m:rPr>
                 <m:nor/>
@@ -2944,6 +3292,7 @@
               </w:rPr>
               <m:t>isNotTTrigger</m:t>
             </m:r>
+            <w:proofErr w:type="spellEnd"/>
             <m:r>
               <m:rPr>
                 <m:nor/>
@@ -2985,7 +3334,29 @@
                 <w:rFonts w:ascii="Times New Roman" w:hAnsi="Times New Roman" w:cs="Times New Roman"/>
                 <w:iCs/>
               </w:rPr>
-              <m:t>{index}</m:t>
+              <m:t>{</m:t>
+            </m:r>
+            <w:proofErr w:type="spellStart"/>
+            <m:r>
+              <m:rPr>
+                <m:nor/>
+              </m:rPr>
+              <w:rPr>
+                <w:rFonts w:ascii="Times New Roman" w:hAnsi="Times New Roman" w:cs="Times New Roman"/>
+                <w:iCs/>
+              </w:rPr>
+              <m:t>index</m:t>
+            </m:r>
+            <w:proofErr w:type="spellEnd"/>
+            <m:r>
+              <m:rPr>
+                <m:nor/>
+              </m:rPr>
+              <w:rPr>
+                <w:rFonts w:ascii="Times New Roman" w:hAnsi="Times New Roman" w:cs="Times New Roman"/>
+                <w:iCs/>
+              </w:rPr>
+              <m:t>}</m:t>
             </m:r>
           </m:sub>
         </m:sSub>
@@ -2996,6 +3367,7 @@
         </w:rPr>
         <w:t xml:space="preserve"> = {#</w:t>
       </w:r>
+      <w:proofErr w:type="spellStart"/>
       <w:r>
         <w:rPr>
           <w:rFonts w:ascii="Times New Roman" w:hAnsi="Times New Roman" w:cs="Times New Roman"/>
@@ -3003,6 +3375,7 @@
         </w:rPr>
         <w:t>dnfEquation</w:t>
       </w:r>
+      <w:proofErr w:type="spellEnd"/>
       <w:r>
         <w:rPr>
           <w:rFonts w:ascii="Times New Roman" w:hAnsi="Times New Roman" w:cs="Times New Roman"/>
@@ -3281,6 +3654,7 @@
         </w:rPr>
         <w:t>}{^</w:t>
       </w:r>
+      <w:proofErr w:type="spellStart"/>
       <w:r>
         <w:rPr>
           <w:rFonts w:ascii="Times New Roman" w:hAnsi="Times New Roman" w:cs="Times New Roman"/>
@@ -3288,6 +3662,7 @@
         </w:rPr>
         <w:t>isLastItem</w:t>
       </w:r>
+      <w:proofErr w:type="spellEnd"/>
       <w:r>
         <w:rPr>
           <w:rFonts w:ascii="Times New Roman" w:hAnsi="Times New Roman" w:cs="Times New Roman"/>
@@ -3306,6 +3681,7 @@
         </w:rPr>
         <w:t xml:space="preserve"> {/</w:t>
       </w:r>
+      <w:proofErr w:type="spellStart"/>
       <w:r>
         <w:rPr>
           <w:rFonts w:ascii="Times New Roman" w:hAnsi="Times New Roman" w:cs="Times New Roman"/>
@@ -3313,12 +3689,14 @@
         </w:rPr>
         <w:t>isLastItem</w:t>
       </w:r>
+      <w:proofErr w:type="spellEnd"/>
       <w:r>
         <w:rPr>
           <w:rFonts w:ascii="Times New Roman" w:hAnsi="Times New Roman" w:cs="Times New Roman"/>
         </w:rPr>
         <w:t>}{/</w:t>
       </w:r>
+      <w:proofErr w:type="spellStart"/>
       <w:r>
         <w:rPr>
           <w:rFonts w:ascii="Times New Roman" w:hAnsi="Times New Roman" w:cs="Times New Roman"/>
@@ -3326,6 +3704,7 @@
         </w:rPr>
         <w:t>dnfEquation</w:t>
       </w:r>
+      <w:proofErr w:type="spellEnd"/>
       <w:r>
         <w:rPr>
           <w:rFonts w:ascii="Times New Roman" w:hAnsi="Times New Roman" w:cs="Times New Roman"/>
@@ -3345,6 +3724,7 @@
         </w:rPr>
         <w:t>} = {#</w:t>
       </w:r>
+      <w:proofErr w:type="spellStart"/>
       <w:r>
         <w:rPr>
           <w:rFonts w:ascii="Times New Roman" w:hAnsi="Times New Roman" w:cs="Times New Roman"/>
@@ -3352,6 +3732,7 @@
         </w:rPr>
         <w:t>shefferEquation</w:t>
       </w:r>
+      <w:proofErr w:type="spellEnd"/>
       <w:r>
         <w:rPr>
           <w:rFonts w:ascii="Times New Roman" w:hAnsi="Times New Roman" w:cs="Times New Roman"/>
@@ -3410,6 +3791,7 @@
         </w:rPr>
         <w:t>}{#</w:t>
       </w:r>
+      <w:proofErr w:type="spellStart"/>
       <w:r>
         <w:rPr>
           <w:rFonts w:ascii="Times New Roman" w:hAnsi="Times New Roman" w:cs="Times New Roman"/>
@@ -3417,6 +3799,7 @@
         </w:rPr>
         <w:t>isLogicalOperand</w:t>
       </w:r>
+      <w:proofErr w:type="spellEnd"/>
       <w:r>
         <w:rPr>
           <w:rFonts w:ascii="Times New Roman" w:hAnsi="Times New Roman" w:cs="Times New Roman"/>
@@ -3436,6 +3819,7 @@
         </w:rPr>
         <w:t>}{/</w:t>
       </w:r>
+      <w:proofErr w:type="spellStart"/>
       <w:r>
         <w:rPr>
           <w:rFonts w:ascii="Times New Roman" w:hAnsi="Times New Roman" w:cs="Times New Roman"/>
@@ -3443,12 +3827,14 @@
         </w:rPr>
         <w:t>isLogicalOperand</w:t>
       </w:r>
+      <w:proofErr w:type="spellEnd"/>
       <w:r>
         <w:rPr>
           <w:rFonts w:ascii="Times New Roman" w:hAnsi="Times New Roman" w:cs="Times New Roman"/>
         </w:rPr>
         <w:t>}{^</w:t>
       </w:r>
+      <w:proofErr w:type="spellStart"/>
       <w:r>
         <w:rPr>
           <w:rFonts w:ascii="Times New Roman" w:hAnsi="Times New Roman" w:cs="Times New Roman"/>
@@ -3456,6 +3842,7 @@
         </w:rPr>
         <w:t>isLogicalOperand</w:t>
       </w:r>
+      <w:proofErr w:type="spellEnd"/>
       <w:r>
         <w:rPr>
           <w:rFonts w:ascii="Times New Roman" w:hAnsi="Times New Roman" w:cs="Times New Roman"/>
@@ -3695,6 +4082,7 @@
         </w:rPr>
         <w:t>}{/</w:t>
       </w:r>
+      <w:proofErr w:type="spellStart"/>
       <w:r>
         <w:rPr>
           <w:rFonts w:ascii="Times New Roman" w:hAnsi="Times New Roman" w:cs="Times New Roman"/>
@@ -3702,12 +4090,14 @@
         </w:rPr>
         <w:t>isLogicalOperand</w:t>
       </w:r>
+      <w:proofErr w:type="spellEnd"/>
       <w:r>
         <w:rPr>
           <w:rFonts w:ascii="Times New Roman" w:hAnsi="Times New Roman" w:cs="Times New Roman"/>
         </w:rPr>
         <w:t>}{^</w:t>
       </w:r>
+      <w:proofErr w:type="spellStart"/>
       <w:r>
         <w:rPr>
           <w:rFonts w:ascii="Times New Roman" w:hAnsi="Times New Roman" w:cs="Times New Roman"/>
@@ -3715,12 +4105,14 @@
         </w:rPr>
         <w:t>isLastItem</w:t>
       </w:r>
+      <w:proofErr w:type="spellEnd"/>
       <w:r>
         <w:rPr>
           <w:rFonts w:ascii="Times New Roman" w:hAnsi="Times New Roman" w:cs="Times New Roman"/>
         </w:rPr>
         <w:t>} | {/</w:t>
       </w:r>
+      <w:proofErr w:type="spellStart"/>
       <w:r>
         <w:rPr>
           <w:rFonts w:ascii="Times New Roman" w:hAnsi="Times New Roman" w:cs="Times New Roman"/>
@@ -3728,6 +4120,7 @@
         </w:rPr>
         <w:t>isLastItem</w:t>
       </w:r>
+      <w:proofErr w:type="spellEnd"/>
       <w:r>
         <w:rPr>
           <w:rFonts w:ascii="Times New Roman" w:hAnsi="Times New Roman" w:cs="Times New Roman"/>
@@ -3773,6 +4166,7 @@
         </w:rPr>
         <w:t xml:space="preserve"> &gt; 1}){/}{^</w:t>
       </w:r>
+      <w:proofErr w:type="spellStart"/>
       <w:r>
         <w:rPr>
           <w:rFonts w:ascii="Times New Roman" w:hAnsi="Times New Roman" w:cs="Times New Roman"/>
@@ -3780,12 +4174,14 @@
         </w:rPr>
         <w:t>isLastItem</w:t>
       </w:r>
+      <w:proofErr w:type="spellEnd"/>
       <w:r>
         <w:rPr>
           <w:rFonts w:ascii="Times New Roman" w:hAnsi="Times New Roman" w:cs="Times New Roman"/>
         </w:rPr>
         <w:t>} | {/</w:t>
       </w:r>
+      <w:proofErr w:type="spellStart"/>
       <w:r>
         <w:rPr>
           <w:rFonts w:ascii="Times New Roman" w:hAnsi="Times New Roman" w:cs="Times New Roman"/>
@@ -3793,12 +4189,14 @@
         </w:rPr>
         <w:t>isLastItem</w:t>
       </w:r>
+      <w:proofErr w:type="spellEnd"/>
       <w:r>
         <w:rPr>
           <w:rFonts w:ascii="Times New Roman" w:hAnsi="Times New Roman" w:cs="Times New Roman"/>
         </w:rPr>
         <w:t>}{/</w:t>
       </w:r>
+      <w:proofErr w:type="spellStart"/>
       <w:r>
         <w:rPr>
           <w:rFonts w:ascii="Times New Roman" w:hAnsi="Times New Roman" w:cs="Times New Roman"/>
@@ -3806,6 +4204,7 @@
         </w:rPr>
         <w:t>shefferEquation</w:t>
       </w:r>
+      <w:proofErr w:type="spellEnd"/>
       <w:r>
         <w:rPr>
           <w:rFonts w:ascii="Times New Roman" w:hAnsi="Times New Roman" w:cs="Times New Roman"/>
@@ -3838,6 +4237,7 @@
         </w:rPr>
         <w:t>{/</w:t>
       </w:r>
+      <w:proofErr w:type="spellStart"/>
       <w:r>
         <w:rPr>
           <w:rFonts w:ascii="Times New Roman" w:hAnsi="Times New Roman" w:cs="Times New Roman"/>
@@ -3845,6 +4245,7 @@
         </w:rPr>
         <w:t>excitationFunctions</w:t>
       </w:r>
+      <w:proofErr w:type="spellEnd"/>
       <w:r>
         <w:rPr>
           <w:rFonts w:ascii="Times New Roman" w:hAnsi="Times New Roman" w:cs="Times New Roman"/>

</xml_diff>